<commit_message>
Small edits to L05
</commit_message>
<xml_diff>
--- a/docs/materials/Labs/L05-A-Interpreter.docx
+++ b/docs/materials/Labs/L05-A-Interpreter.docx
@@ -4645,7 +4645,19 @@
         <w:rPr>
           <w:rFonts w:ascii="Courier" w:hAnsi="Courier"/>
         </w:rPr>
-        <w:t xml:space="preserve">IF I&lt;K GOTO </w:t>
+        <w:t xml:space="preserve">IF </w:t>
+      </w:r>
+      <w:r>
+        <w:rPr>
+          <w:rFonts w:ascii="Courier" w:hAnsi="Courier"/>
+        </w:rPr>
+        <w:t>M=N</w:t>
+      </w:r>
+      <w:r>
+        <w:rPr>
+          <w:rFonts w:ascii="Courier" w:hAnsi="Courier"/>
+        </w:rPr>
+        <w:t xml:space="preserve"> GOTO </w:t>
       </w:r>
       <w:r>
         <w:rPr>
@@ -4697,7 +4709,31 @@
         <w:rPr>
           <w:rFonts w:asciiTheme="minorHAnsi" w:hAnsiTheme="minorHAnsi" w:cstheme="minorHAnsi"/>
         </w:rPr>
-        <w:t>In the program at the top of the lab, which statement included a label? What label was defined on that line?</w:t>
+        <w:t xml:space="preserve">In the program at the top of the lab, which </w:t>
+      </w:r>
+      <w:r>
+        <w:rPr>
+          <w:rFonts w:asciiTheme="minorHAnsi" w:hAnsiTheme="minorHAnsi" w:cstheme="minorHAnsi"/>
+        </w:rPr>
+        <w:t>line has</w:t>
+      </w:r>
+      <w:r>
+        <w:rPr>
+          <w:rFonts w:asciiTheme="minorHAnsi" w:hAnsiTheme="minorHAnsi" w:cstheme="minorHAnsi"/>
+        </w:rPr>
+        <w:t xml:space="preserve"> a label? </w:t>
+      </w:r>
+      <w:r>
+        <w:rPr>
+          <w:rFonts w:asciiTheme="minorHAnsi" w:hAnsiTheme="minorHAnsi" w:cstheme="minorHAnsi"/>
+        </w:rPr>
+        <w:t>What is the label that is</w:t>
+      </w:r>
+      <w:r>
+        <w:rPr>
+          <w:rFonts w:asciiTheme="minorHAnsi" w:hAnsiTheme="minorHAnsi" w:cstheme="minorHAnsi"/>
+        </w:rPr>
+        <w:t xml:space="preserve"> defined on that line?</w:t>
       </w:r>
     </w:p>
     <w:p>
@@ -5163,7 +5199,7 @@
           </mc:Choice>
           <mc:Fallback>
             <w:pict>
-              <v:shapetype w14:anchorId="483D6911" id="_x0000_t75" coordsize="21600,21600" o:spt="75" o:preferrelative="t" path="m@4@5l@4@11@9@11@9@5xe" filled="f" stroked="f">
+              <v:shapetype w14:anchorId="7E5AC530" id="_x0000_t75" coordsize="21600,21600" o:spt="75" o:preferrelative="t" path="m@4@5l@4@11@9@11@9@5xe" filled="f" stroked="f">
                 <v:stroke joinstyle="miter"/>
                 <v:formulas>
                   <v:f eqn="if lineDrawn pixelLineWidth 0"/>

</xml_diff>

<commit_message>
Updated L05 to use Silli container
</commit_message>
<xml_diff>
--- a/docs/materials/Labs/L05-A-Interpreter.docx
+++ b/docs/materials/Labs/L05-A-Interpreter.docx
@@ -5073,7 +5073,7 @@
     </w:p>
     <w:p>
       <w:pPr>
-        <w:ind w:left="360" w:right="1080"/>
+        <w:ind w:left="360" w:right="1800"/>
         <w:rPr>
           <w:rFonts w:ascii="Courier" w:hAnsi="Courier" w:cstheme="minorHAnsi"/>
           <w:sz w:val="22"/>
@@ -5094,7 +5094,7 @@
           <w:sz w:val="22"/>
           <w:szCs w:val="22"/>
         </w:rPr>
-        <w:t>Interpreter</w:t>
+        <w:t>Silli</w:t>
       </w:r>
       <w:r>
         <w:rPr>
@@ -5120,7 +5120,7 @@
           <w:sz w:val="22"/>
           <w:szCs w:val="22"/>
         </w:rPr>
-        <w:t>/comp256-assembly:1.</w:t>
+        <w:t>/comp256-</w:t>
       </w:r>
       <w:r>
         <w:rPr>
@@ -5128,7 +5128,7 @@
           <w:sz w:val="22"/>
           <w:szCs w:val="22"/>
         </w:rPr>
-        <w:t>1</w:t>
+        <w:t>silli</w:t>
       </w:r>
       <w:r>
         <w:rPr>
@@ -5136,7 +5136,7 @@
           <w:sz w:val="22"/>
           <w:szCs w:val="22"/>
         </w:rPr>
-        <w:t>.</w:t>
+        <w:t>:1.</w:t>
       </w:r>
       <w:r>
         <w:rPr>
@@ -5146,85 +5146,28 @@
         </w:rPr>
         <w:t>0</w:t>
       </w:r>
-    </w:p>
-    <w:p>
-      <w:pPr>
-        <w:rPr>
-          <w:rFonts w:asciiTheme="minorHAnsi" w:hAnsiTheme="minorHAnsi" w:cstheme="minorHAnsi"/>
-        </w:rPr>
-      </w:pPr>
-    </w:p>
-    <w:p>
-      <w:pPr>
-        <w:rPr>
-          <w:rFonts w:asciiTheme="minorHAnsi" w:hAnsiTheme="minorHAnsi" w:cstheme="minorHAnsi"/>
-        </w:rPr>
-      </w:pPr>
-      <w:r>
-        <w:rPr>
-          <w:rFonts w:asciiTheme="minorHAnsi" w:hAnsiTheme="minorHAnsi" w:cstheme="minorHAnsi"/>
-          <w:noProof/>
-        </w:rPr>
-        <mc:AlternateContent>
-          <mc:Choice Requires="wpi">
-            <w:drawing>
-              <wp:anchor distT="0" distB="0" distL="114300" distR="114300" simplePos="0" relativeHeight="251659264" behindDoc="0" locked="0" layoutInCell="1" allowOverlap="1" wp14:anchorId="7E29CB50" wp14:editId="2116B032">
-                <wp:simplePos x="0" y="0"/>
-                <wp:positionH relativeFrom="column">
-                  <wp:posOffset>1333372</wp:posOffset>
-                </wp:positionH>
-                <wp:positionV relativeFrom="paragraph">
-                  <wp:posOffset>733354</wp:posOffset>
-                </wp:positionV>
-                <wp:extent cx="837720" cy="190440"/>
-                <wp:effectExtent l="38100" t="38100" r="0" b="38735"/>
-                <wp:wrapNone/>
-                <wp:docPr id="9" name="Ink 9"/>
-                <wp:cNvGraphicFramePr/>
-                <a:graphic xmlns:a="http://schemas.openxmlformats.org/drawingml/2006/main">
-                  <a:graphicData uri="http://schemas.microsoft.com/office/word/2010/wordprocessingInk">
-                    <w14:contentPart bwMode="auto" r:id="rId9">
-                      <w14:nvContentPartPr>
-                        <w14:cNvContentPartPr/>
-                      </w14:nvContentPartPr>
-                      <w14:xfrm>
-                        <a:off x="0" y="0"/>
-                        <a:ext cx="837720" cy="190440"/>
-                      </w14:xfrm>
-                    </w14:contentPart>
-                  </a:graphicData>
-                </a:graphic>
-              </wp:anchor>
-            </w:drawing>
-          </mc:Choice>
-          <mc:Fallback>
-            <w:pict>
-              <v:shapetype w14:anchorId="7E5AC530" id="_x0000_t75" coordsize="21600,21600" o:spt="75" o:preferrelative="t" path="m@4@5l@4@11@9@11@9@5xe" filled="f" stroked="f">
-                <v:stroke joinstyle="miter"/>
-                <v:formulas>
-                  <v:f eqn="if lineDrawn pixelLineWidth 0"/>
-                  <v:f eqn="sum @0 1 0"/>
-                  <v:f eqn="sum 0 0 @1"/>
-                  <v:f eqn="prod @2 1 2"/>
-                  <v:f eqn="prod @3 21600 pixelWidth"/>
-                  <v:f eqn="prod @3 21600 pixelHeight"/>
-                  <v:f eqn="sum @0 0 1"/>
-                  <v:f eqn="prod @6 1 2"/>
-                  <v:f eqn="prod @7 21600 pixelWidth"/>
-                  <v:f eqn="sum @8 21600 0"/>
-                  <v:f eqn="prod @7 21600 pixelHeight"/>
-                  <v:f eqn="sum @10 21600 0"/>
-                </v:formulas>
-                <v:path o:extrusionok="f" gradientshapeok="t" o:connecttype="rect"/>
-                <o:lock v:ext="edit" aspectratio="t"/>
-              </v:shapetype>
-              <v:shape id="Ink 9" o:spid="_x0000_s1026" type="#_x0000_t75" style="position:absolute;margin-left:104.3pt;margin-top:57.05pt;width:67.35pt;height:16.45pt;z-index:251659264;visibility:visible;mso-wrap-style:square;mso-wrap-distance-left:9pt;mso-wrap-distance-top:0;mso-wrap-distance-right:9pt;mso-wrap-distance-bottom:0;mso-position-horizontal:absolute;mso-position-horizontal-relative:text;mso-position-vertical:absolute;mso-position-vertical-relative:text" o:gfxdata="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">
-                <v:imagedata r:id="rId10" o:title=""/>
-              </v:shape>
-            </w:pict>
-          </mc:Fallback>
-        </mc:AlternateContent>
-      </w:r>
+      <w:r>
+        <w:rPr>
+          <w:rFonts w:ascii="Courier" w:hAnsi="Courier" w:cstheme="minorHAnsi"/>
+          <w:sz w:val="22"/>
+          <w:szCs w:val="22"/>
+        </w:rPr>
+        <w:t>.0</w:t>
+      </w:r>
+    </w:p>
+    <w:p>
+      <w:pPr>
+        <w:rPr>
+          <w:rFonts w:asciiTheme="minorHAnsi" w:hAnsiTheme="minorHAnsi" w:cstheme="minorHAnsi"/>
+        </w:rPr>
+      </w:pPr>
+    </w:p>
+    <w:p>
+      <w:pPr>
+        <w:rPr>
+          <w:rFonts w:asciiTheme="minorHAnsi" w:hAnsiTheme="minorHAnsi" w:cstheme="minorHAnsi"/>
+        </w:rPr>
+      </w:pPr>
       <w:r>
         <w:rPr>
           <w:rFonts w:asciiTheme="minorHAnsi" w:hAnsiTheme="minorHAnsi" w:cstheme="minorHAnsi"/>
@@ -5235,7 +5178,7 @@
         <w:rPr>
           <w:rFonts w:asciiTheme="minorHAnsi" w:hAnsiTheme="minorHAnsi" w:cstheme="minorHAnsi"/>
         </w:rPr>
-        <w:t>Interpreter</w:t>
+        <w:t>Silli</w:t>
       </w:r>
       <w:r>
         <w:rPr>
@@ -5260,10 +5203,10 @@
           <w:rFonts w:asciiTheme="minorHAnsi" w:hAnsiTheme="minorHAnsi" w:cstheme="minorHAnsi"/>
         </w:rPr>
         <w:drawing>
-          <wp:inline distT="0" distB="0" distL="0" distR="0" wp14:anchorId="134C9C51" wp14:editId="56468AFF">
-            <wp:extent cx="5943600" cy="359410"/>
+          <wp:inline distT="0" distB="0" distL="0" distR="0" wp14:anchorId="02F0B7E6" wp14:editId="2D6D0117">
+            <wp:extent cx="5943600" cy="359092"/>
             <wp:effectExtent l="0" t="0" r="0" b="0"/>
-            <wp:docPr id="7" name="Picture 7"/>
+            <wp:docPr id="10" name="Picture 10"/>
             <wp:cNvGraphicFramePr>
               <a:graphicFrameLocks xmlns:a="http://schemas.openxmlformats.org/drawingml/2006/main" noChangeAspect="1"/>
             </wp:cNvGraphicFramePr>
@@ -5271,137 +5214,11 @@
               <a:graphicData uri="http://schemas.openxmlformats.org/drawingml/2006/picture">
                 <pic:pic xmlns:pic="http://schemas.openxmlformats.org/drawingml/2006/picture">
                   <pic:nvPicPr>
-                    <pic:cNvPr id="1" name=""/>
+                    <pic:cNvPr id="10" name="Picture 10"/>
                     <pic:cNvPicPr/>
                   </pic:nvPicPr>
                   <pic:blipFill>
-                    <a:blip r:embed="rId11"/>
-                    <a:stretch>
-                      <a:fillRect/>
-                    </a:stretch>
-                  </pic:blipFill>
-                  <pic:spPr>
-                    <a:xfrm>
-                      <a:off x="0" y="0"/>
-                      <a:ext cx="5943600" cy="359410"/>
-                    </a:xfrm>
-                    <a:prstGeom prst="rect">
-                      <a:avLst/>
-                    </a:prstGeom>
-                  </pic:spPr>
-                </pic:pic>
-              </a:graphicData>
-            </a:graphic>
-          </wp:inline>
-        </w:drawing>
-      </w:r>
-    </w:p>
-    <w:p>
-      <w:pPr>
-        <w:rPr>
-          <w:rFonts w:asciiTheme="minorHAnsi" w:hAnsiTheme="minorHAnsi" w:cstheme="minorHAnsi"/>
-        </w:rPr>
-      </w:pPr>
-      <w:r>
-        <w:rPr>
-          <w:rFonts w:asciiTheme="minorHAnsi" w:hAnsiTheme="minorHAnsi" w:cstheme="minorHAnsi"/>
-        </w:rPr>
-        <w:tab/>
-      </w:r>
-    </w:p>
-    <w:p>
-      <w:pPr>
-        <w:rPr>
-          <w:rFonts w:asciiTheme="minorHAnsi" w:hAnsiTheme="minorHAnsi" w:cstheme="minorHAnsi"/>
-        </w:rPr>
-      </w:pPr>
-      <w:r>
-        <w:rPr>
-          <w:rFonts w:asciiTheme="minorHAnsi" w:hAnsiTheme="minorHAnsi" w:cstheme="minorHAnsi"/>
-        </w:rPr>
-        <w:t>12. Click the “Play” button (</w:t>
-      </w:r>
-      <w:r>
-        <w:rPr>
-          <w:rFonts w:asciiTheme="minorHAnsi" w:hAnsiTheme="minorHAnsi" w:cstheme="minorHAnsi"/>
-          <w:noProof/>
-        </w:rPr>
-        <w:drawing>
-          <wp:inline distT="0" distB="0" distL="0" distR="0" wp14:anchorId="4DE649DB" wp14:editId="16AC265C">
-            <wp:extent cx="203200" cy="165100"/>
-            <wp:effectExtent l="0" t="0" r="0" b="0"/>
-            <wp:docPr id="6" name="Picture 6"/>
-            <wp:cNvGraphicFramePr>
-              <a:graphicFrameLocks xmlns:a="http://schemas.openxmlformats.org/drawingml/2006/main" noChangeAspect="1"/>
-            </wp:cNvGraphicFramePr>
-            <a:graphic xmlns:a="http://schemas.openxmlformats.org/drawingml/2006/main">
-              <a:graphicData uri="http://schemas.openxmlformats.org/drawingml/2006/picture">
-                <pic:pic xmlns:pic="http://schemas.openxmlformats.org/drawingml/2006/picture">
-                  <pic:nvPicPr>
-                    <pic:cNvPr id="1" name=""/>
-                    <pic:cNvPicPr/>
-                  </pic:nvPicPr>
-                  <pic:blipFill>
-                    <a:blip r:embed="rId12"/>
-                    <a:stretch>
-                      <a:fillRect/>
-                    </a:stretch>
-                  </pic:blipFill>
-                  <pic:spPr>
-                    <a:xfrm>
-                      <a:off x="0" y="0"/>
-                      <a:ext cx="203200" cy="165100"/>
-                    </a:xfrm>
-                    <a:prstGeom prst="rect">
-                      <a:avLst/>
-                    </a:prstGeom>
-                  </pic:spPr>
-                </pic:pic>
-              </a:graphicData>
-            </a:graphic>
-          </wp:inline>
-        </w:drawing>
-      </w:r>
-      <w:r>
-        <w:rPr>
-          <w:rFonts w:asciiTheme="minorHAnsi" w:hAnsiTheme="minorHAnsi" w:cstheme="minorHAnsi"/>
-        </w:rPr>
-        <w:t>) to start the container.  The container should begin running:</w:t>
-      </w:r>
-      <w:r>
-        <w:rPr>
-          <w:rFonts w:asciiTheme="minorHAnsi" w:hAnsiTheme="minorHAnsi" w:cstheme="minorHAnsi"/>
-        </w:rPr>
-        <w:br/>
-      </w:r>
-      <w:r>
-        <w:rPr>
-          <w:rFonts w:asciiTheme="minorHAnsi" w:hAnsiTheme="minorHAnsi" w:cstheme="minorHAnsi"/>
-        </w:rPr>
-        <w:br/>
-      </w:r>
-      <w:r>
-        <w:rPr>
-          <w:rFonts w:asciiTheme="minorHAnsi" w:hAnsiTheme="minorHAnsi" w:cstheme="minorHAnsi"/>
-          <w:noProof/>
-        </w:rPr>
-        <w:drawing>
-          <wp:inline distT="0" distB="0" distL="0" distR="0" wp14:anchorId="65485C0E" wp14:editId="5A25A90B">
-            <wp:extent cx="5943600" cy="359092"/>
-            <wp:effectExtent l="0" t="0" r="0" b="0"/>
-            <wp:docPr id="8" name="Picture 8"/>
-            <wp:cNvGraphicFramePr>
-              <a:graphicFrameLocks xmlns:a="http://schemas.openxmlformats.org/drawingml/2006/main" noChangeAspect="1"/>
-            </wp:cNvGraphicFramePr>
-            <a:graphic xmlns:a="http://schemas.openxmlformats.org/drawingml/2006/main">
-              <a:graphicData uri="http://schemas.openxmlformats.org/drawingml/2006/picture">
-                <pic:pic xmlns:pic="http://schemas.openxmlformats.org/drawingml/2006/picture">
-                  <pic:nvPicPr>
-                    <pic:cNvPr id="8" name="Picture 8"/>
-                    <pic:cNvPicPr/>
-                  </pic:nvPicPr>
-                  <pic:blipFill>
-                    <a:blip r:embed="rId13">
+                    <a:blip r:embed="rId9">
                       <a:extLst>
                         <a:ext uri="{28A0092B-C50C-407E-A947-70E740481C1C}">
                           <a14:useLocalDpi xmlns:a14="http://schemas.microsoft.com/office/drawing/2010/main" val="0"/>
@@ -5434,6 +5251,137 @@
           <w:rFonts w:asciiTheme="minorHAnsi" w:hAnsiTheme="minorHAnsi" w:cstheme="minorHAnsi"/>
         </w:rPr>
       </w:pPr>
+      <w:r>
+        <w:rPr>
+          <w:rFonts w:asciiTheme="minorHAnsi" w:hAnsiTheme="minorHAnsi" w:cstheme="minorHAnsi"/>
+        </w:rPr>
+        <w:tab/>
+      </w:r>
+    </w:p>
+    <w:p>
+      <w:pPr>
+        <w:rPr>
+          <w:rFonts w:asciiTheme="minorHAnsi" w:hAnsiTheme="minorHAnsi" w:cstheme="minorHAnsi"/>
+        </w:rPr>
+      </w:pPr>
+      <w:r>
+        <w:rPr>
+          <w:rFonts w:asciiTheme="minorHAnsi" w:hAnsiTheme="minorHAnsi" w:cstheme="minorHAnsi"/>
+        </w:rPr>
+        <w:t>12. Click the “Play” button (</w:t>
+      </w:r>
+      <w:r>
+        <w:rPr>
+          <w:rFonts w:asciiTheme="minorHAnsi" w:hAnsiTheme="minorHAnsi" w:cstheme="minorHAnsi"/>
+          <w:noProof/>
+        </w:rPr>
+        <w:drawing>
+          <wp:inline distT="0" distB="0" distL="0" distR="0" wp14:anchorId="4DE649DB" wp14:editId="16AC265C">
+            <wp:extent cx="203200" cy="165100"/>
+            <wp:effectExtent l="0" t="0" r="0" b="0"/>
+            <wp:docPr id="6" name="Picture 6"/>
+            <wp:cNvGraphicFramePr>
+              <a:graphicFrameLocks xmlns:a="http://schemas.openxmlformats.org/drawingml/2006/main" noChangeAspect="1"/>
+            </wp:cNvGraphicFramePr>
+            <a:graphic xmlns:a="http://schemas.openxmlformats.org/drawingml/2006/main">
+              <a:graphicData uri="http://schemas.openxmlformats.org/drawingml/2006/picture">
+                <pic:pic xmlns:pic="http://schemas.openxmlformats.org/drawingml/2006/picture">
+                  <pic:nvPicPr>
+                    <pic:cNvPr id="1" name=""/>
+                    <pic:cNvPicPr/>
+                  </pic:nvPicPr>
+                  <pic:blipFill>
+                    <a:blip r:embed="rId10"/>
+                    <a:stretch>
+                      <a:fillRect/>
+                    </a:stretch>
+                  </pic:blipFill>
+                  <pic:spPr>
+                    <a:xfrm>
+                      <a:off x="0" y="0"/>
+                      <a:ext cx="203200" cy="165100"/>
+                    </a:xfrm>
+                    <a:prstGeom prst="rect">
+                      <a:avLst/>
+                    </a:prstGeom>
+                  </pic:spPr>
+                </pic:pic>
+              </a:graphicData>
+            </a:graphic>
+          </wp:inline>
+        </w:drawing>
+      </w:r>
+      <w:r>
+        <w:rPr>
+          <w:rFonts w:asciiTheme="minorHAnsi" w:hAnsiTheme="minorHAnsi" w:cstheme="minorHAnsi"/>
+        </w:rPr>
+        <w:t>) to start the container.  The container should begin running:</w:t>
+      </w:r>
+      <w:r>
+        <w:rPr>
+          <w:rFonts w:asciiTheme="minorHAnsi" w:hAnsiTheme="minorHAnsi" w:cstheme="minorHAnsi"/>
+        </w:rPr>
+        <w:br/>
+      </w:r>
+      <w:r>
+        <w:rPr>
+          <w:rFonts w:asciiTheme="minorHAnsi" w:hAnsiTheme="minorHAnsi" w:cstheme="minorHAnsi"/>
+        </w:rPr>
+        <w:br/>
+      </w:r>
+      <w:r>
+        <w:rPr>
+          <w:rFonts w:asciiTheme="minorHAnsi" w:hAnsiTheme="minorHAnsi" w:cstheme="minorHAnsi"/>
+        </w:rPr>
+        <w:drawing>
+          <wp:inline distT="0" distB="0" distL="0" distR="0" wp14:anchorId="3C56E106" wp14:editId="3BE31422">
+            <wp:extent cx="5943600" cy="359092"/>
+            <wp:effectExtent l="0" t="0" r="0" b="0"/>
+            <wp:docPr id="11" name="Picture 11"/>
+            <wp:cNvGraphicFramePr>
+              <a:graphicFrameLocks xmlns:a="http://schemas.openxmlformats.org/drawingml/2006/main" noChangeAspect="1"/>
+            </wp:cNvGraphicFramePr>
+            <a:graphic xmlns:a="http://schemas.openxmlformats.org/drawingml/2006/main">
+              <a:graphicData uri="http://schemas.openxmlformats.org/drawingml/2006/picture">
+                <pic:pic xmlns:pic="http://schemas.openxmlformats.org/drawingml/2006/picture">
+                  <pic:nvPicPr>
+                    <pic:cNvPr id="11" name="Picture 11"/>
+                    <pic:cNvPicPr/>
+                  </pic:nvPicPr>
+                  <pic:blipFill>
+                    <a:blip r:embed="rId11">
+                      <a:extLst>
+                        <a:ext uri="{28A0092B-C50C-407E-A947-70E740481C1C}">
+                          <a14:useLocalDpi xmlns:a14="http://schemas.microsoft.com/office/drawing/2010/main" val="0"/>
+                        </a:ext>
+                      </a:extLst>
+                    </a:blip>
+                    <a:stretch>
+                      <a:fillRect/>
+                    </a:stretch>
+                  </pic:blipFill>
+                  <pic:spPr>
+                    <a:xfrm>
+                      <a:off x="0" y="0"/>
+                      <a:ext cx="5943600" cy="359092"/>
+                    </a:xfrm>
+                    <a:prstGeom prst="rect">
+                      <a:avLst/>
+                    </a:prstGeom>
+                  </pic:spPr>
+                </pic:pic>
+              </a:graphicData>
+            </a:graphic>
+          </wp:inline>
+        </w:drawing>
+      </w:r>
+    </w:p>
+    <w:p>
+      <w:pPr>
+        <w:rPr>
+          <w:rFonts w:asciiTheme="minorHAnsi" w:hAnsiTheme="minorHAnsi" w:cstheme="minorHAnsi"/>
+        </w:rPr>
+      </w:pPr>
     </w:p>
     <w:p>
       <w:pPr>
@@ -5515,7 +5463,7 @@
                     <pic:cNvPicPr/>
                   </pic:nvPicPr>
                   <pic:blipFill>
-                    <a:blip r:embed="rId14"/>
+                    <a:blip r:embed="rId12"/>
                     <a:stretch>
                       <a:fillRect/>
                     </a:stretch>
@@ -5591,7 +5539,7 @@
                     <pic:cNvPicPr/>
                   </pic:nvPicPr>
                   <pic:blipFill>
-                    <a:blip r:embed="rId15"/>
+                    <a:blip r:embed="rId13"/>
                     <a:stretch>
                       <a:fillRect/>
                     </a:stretch>
@@ -5649,85 +5597,19 @@
         <w:rPr>
           <w:rFonts w:asciiTheme="minorHAnsi" w:hAnsiTheme="minorHAnsi" w:cstheme="minorHAnsi"/>
         </w:rPr>
-        <w:t>15. Open a terminal window by clicking its icon in the “Launcher” at the bottom of the screen.</w:t>
-      </w:r>
-    </w:p>
-    <w:p>
-      <w:pPr>
-        <w:rPr>
-          <w:rFonts w:asciiTheme="minorHAnsi" w:hAnsiTheme="minorHAnsi" w:cstheme="minorHAnsi"/>
-        </w:rPr>
-      </w:pPr>
-    </w:p>
-    <w:p>
-      <w:pPr>
-        <w:rPr>
-          <w:rFonts w:asciiTheme="minorHAnsi" w:hAnsiTheme="minorHAnsi" w:cstheme="minorHAnsi"/>
-        </w:rPr>
-      </w:pPr>
-      <w:r>
-        <w:rPr>
-          <w:rFonts w:asciiTheme="minorHAnsi" w:hAnsiTheme="minorHAnsi" w:cstheme="minorHAnsi"/>
-        </w:rPr>
-        <w:t xml:space="preserve">16. </w:t>
-      </w:r>
-      <w:r>
-        <w:rPr>
-          <w:rFonts w:asciiTheme="minorHAnsi" w:hAnsiTheme="minorHAnsi" w:cstheme="minorHAnsi"/>
-        </w:rPr>
-        <w:t>Fetch the starter code for this lab by running the following command in the terminal:</w:t>
-      </w:r>
-    </w:p>
-    <w:p>
-      <w:pPr>
-        <w:rPr>
-          <w:rFonts w:asciiTheme="minorHAnsi" w:hAnsiTheme="minorHAnsi" w:cstheme="minorHAnsi"/>
-        </w:rPr>
-      </w:pPr>
-    </w:p>
-    <w:p>
-      <w:pPr>
-        <w:rPr>
-          <w:rFonts w:ascii="Courier" w:hAnsi="Courier" w:cstheme="minorHAnsi"/>
-        </w:rPr>
-      </w:pPr>
-      <w:r>
-        <w:rPr>
-          <w:rFonts w:asciiTheme="minorHAnsi" w:hAnsiTheme="minorHAnsi" w:cstheme="minorHAnsi"/>
-        </w:rPr>
-        <w:tab/>
-      </w:r>
-      <w:r>
-        <w:rPr>
-          <w:rFonts w:ascii="Courier" w:hAnsi="Courier" w:cstheme="minorHAnsi"/>
-        </w:rPr>
-        <w:t xml:space="preserve">git clone </w:t>
-      </w:r>
-      <w:r>
-        <w:rPr>
-          <w:rFonts w:ascii="Courier" w:hAnsi="Courier" w:cstheme="minorHAnsi"/>
-        </w:rPr>
-        <w:t>https://github.com/dickinson-comp256/Silli.git</w:t>
-      </w:r>
-    </w:p>
-    <w:p>
-      <w:pPr>
-        <w:rPr>
-          <w:rFonts w:asciiTheme="minorHAnsi" w:hAnsiTheme="minorHAnsi" w:cstheme="minorHAnsi"/>
-        </w:rPr>
-      </w:pPr>
-    </w:p>
-    <w:p>
-      <w:pPr>
-        <w:rPr>
-          <w:rFonts w:asciiTheme="minorHAnsi" w:hAnsiTheme="minorHAnsi" w:cstheme="minorHAnsi"/>
-        </w:rPr>
-      </w:pPr>
-      <w:r>
-        <w:rPr>
-          <w:rFonts w:asciiTheme="minorHAnsi" w:hAnsiTheme="minorHAnsi" w:cstheme="minorHAnsi"/>
-        </w:rPr>
-        <w:t xml:space="preserve">17. Open the </w:t>
+        <w:t>1</w:t>
+      </w:r>
+      <w:r>
+        <w:rPr>
+          <w:rFonts w:asciiTheme="minorHAnsi" w:hAnsiTheme="minorHAnsi" w:cstheme="minorHAnsi"/>
+        </w:rPr>
+        <w:t>5</w:t>
+      </w:r>
+      <w:r>
+        <w:rPr>
+          <w:rFonts w:asciiTheme="minorHAnsi" w:hAnsiTheme="minorHAnsi" w:cstheme="minorHAnsi"/>
+        </w:rPr>
+        <w:t xml:space="preserve">. Open the </w:t>
       </w:r>
       <w:proofErr w:type="spellStart"/>
       <w:r>
@@ -5761,7 +5643,19 @@
         <w:rPr>
           <w:rFonts w:asciiTheme="minorHAnsi" w:hAnsiTheme="minorHAnsi" w:cstheme="minorHAnsi"/>
         </w:rPr>
-        <w:t xml:space="preserve">18. </w:t>
+        <w:t>1</w:t>
+      </w:r>
+      <w:r>
+        <w:rPr>
+          <w:rFonts w:asciiTheme="minorHAnsi" w:hAnsiTheme="minorHAnsi" w:cstheme="minorHAnsi"/>
+        </w:rPr>
+        <w:t>6</w:t>
+      </w:r>
+      <w:r>
+        <w:rPr>
+          <w:rFonts w:asciiTheme="minorHAnsi" w:hAnsiTheme="minorHAnsi" w:cstheme="minorHAnsi"/>
+        </w:rPr>
+        <w:t xml:space="preserve">. </w:t>
       </w:r>
       <w:r>
         <w:rPr>
@@ -5781,7 +5675,33 @@
         <w:rPr>
           <w:rFonts w:asciiTheme="minorHAnsi" w:hAnsiTheme="minorHAnsi" w:cstheme="minorHAnsi"/>
         </w:rPr>
-        <w:t xml:space="preserve">” directory and click the “Open” button in the upper right.  You should then see the following files in the “Explorer” pane in the top left of the </w:t>
+        <w:t xml:space="preserve">” directory and click the “Open” button in the upper right.  </w:t>
+      </w:r>
+      <w:r>
+        <w:rPr>
+          <w:rFonts w:asciiTheme="minorHAnsi" w:hAnsiTheme="minorHAnsi" w:cstheme="minorHAnsi"/>
+        </w:rPr>
+        <w:t>You will be asked if you “Trust the Authors” of the code in the “</w:t>
+      </w:r>
+      <w:proofErr w:type="spellStart"/>
+      <w:r>
+        <w:rPr>
+          <w:rFonts w:asciiTheme="minorHAnsi" w:hAnsiTheme="minorHAnsi" w:cstheme="minorHAnsi"/>
+        </w:rPr>
+        <w:t>Silli</w:t>
+      </w:r>
+      <w:proofErr w:type="spellEnd"/>
+      <w:r>
+        <w:rPr>
+          <w:rFonts w:asciiTheme="minorHAnsi" w:hAnsiTheme="minorHAnsi" w:cstheme="minorHAnsi"/>
+        </w:rPr>
+        <w:t xml:space="preserve">” directory.  Confirm that you do.  </w:t>
+      </w:r>
+      <w:r>
+        <w:rPr>
+          <w:rFonts w:asciiTheme="minorHAnsi" w:hAnsiTheme="minorHAnsi" w:cstheme="minorHAnsi"/>
+        </w:rPr>
+        <w:t xml:space="preserve">You should then see the following files in the “Explorer” pane in the top left of the </w:t>
       </w:r>
       <w:proofErr w:type="spellStart"/>
       <w:r>
@@ -5833,7 +5753,7 @@
                     <pic:cNvPicPr/>
                   </pic:nvPicPr>
                   <pic:blipFill>
-                    <a:blip r:embed="rId16"/>
+                    <a:blip r:embed="rId14"/>
                     <a:stretch>
                       <a:fillRect/>
                     </a:stretch>
@@ -5917,7 +5837,19 @@
         <w:rPr>
           <w:rFonts w:asciiTheme="minorHAnsi" w:hAnsiTheme="minorHAnsi" w:cstheme="minorHAnsi"/>
         </w:rPr>
-        <w:t xml:space="preserve">19. To compile the </w:t>
+        <w:t>1</w:t>
+      </w:r>
+      <w:r>
+        <w:rPr>
+          <w:rFonts w:asciiTheme="minorHAnsi" w:hAnsiTheme="minorHAnsi" w:cstheme="minorHAnsi"/>
+        </w:rPr>
+        <w:t>7</w:t>
+      </w:r>
+      <w:r>
+        <w:rPr>
+          <w:rFonts w:asciiTheme="minorHAnsi" w:hAnsiTheme="minorHAnsi" w:cstheme="minorHAnsi"/>
+        </w:rPr>
+        <w:t xml:space="preserve">. To compile the </w:t>
       </w:r>
       <w:proofErr w:type="spellStart"/>
       <w:r>
@@ -5931,7 +5863,19 @@
         <w:rPr>
           <w:rFonts w:asciiTheme="minorHAnsi" w:hAnsiTheme="minorHAnsi" w:cstheme="minorHAnsi"/>
         </w:rPr>
-        <w:t xml:space="preserve"> Interpreter use the following commands in the Terminal window:</w:t>
+        <w:t xml:space="preserve"> Interpreter </w:t>
+      </w:r>
+      <w:r>
+        <w:rPr>
+          <w:rFonts w:asciiTheme="minorHAnsi" w:hAnsiTheme="minorHAnsi" w:cstheme="minorHAnsi"/>
+        </w:rPr>
+        <w:t xml:space="preserve">open a Terminal window by clicking it icon in the “Launcher.”  Then </w:t>
+      </w:r>
+      <w:r>
+        <w:rPr>
+          <w:rFonts w:asciiTheme="minorHAnsi" w:hAnsiTheme="minorHAnsi" w:cstheme="minorHAnsi"/>
+        </w:rPr>
+        <w:t>use the following commands in the Terminal window:</w:t>
       </w:r>
     </w:p>
     <w:p>
@@ -5979,6 +5923,7 @@
         <w:rPr>
           <w:rFonts w:ascii="Courier" w:hAnsi="Courier" w:cstheme="minorHAnsi"/>
         </w:rPr>
+        <w:lastRenderedPageBreak/>
         <w:tab/>
       </w:r>
       <w:proofErr w:type="spellStart"/>
@@ -6195,7 +6140,13 @@
         <w:rPr>
           <w:rFonts w:asciiTheme="minorHAnsi" w:hAnsiTheme="minorHAnsi" w:cstheme="minorHAnsi"/>
         </w:rPr>
-        <w:t xml:space="preserve">20. </w:t>
+        <w:t>18</w:t>
+      </w:r>
+      <w:r>
+        <w:rPr>
+          <w:rFonts w:asciiTheme="minorHAnsi" w:hAnsiTheme="minorHAnsi" w:cstheme="minorHAnsi"/>
+        </w:rPr>
+        <w:t xml:space="preserve">. </w:t>
       </w:r>
       <w:r>
         <w:rPr>
@@ -6391,7 +6342,13 @@
         <w:rPr>
           <w:rFonts w:asciiTheme="minorHAnsi" w:hAnsiTheme="minorHAnsi" w:cstheme="minorHAnsi"/>
         </w:rPr>
-        <w:t xml:space="preserve">21. To run the </w:t>
+        <w:t>19</w:t>
+      </w:r>
+      <w:r>
+        <w:rPr>
+          <w:rFonts w:asciiTheme="minorHAnsi" w:hAnsiTheme="minorHAnsi" w:cstheme="minorHAnsi"/>
+        </w:rPr>
+        <w:t xml:space="preserve">. To run the </w:t>
       </w:r>
       <w:r>
         <w:rPr>
@@ -6666,7 +6623,13 @@
         <w:rPr>
           <w:rFonts w:asciiTheme="minorHAnsi" w:hAnsiTheme="minorHAnsi" w:cstheme="minorHAnsi"/>
         </w:rPr>
-        <w:t xml:space="preserve">22. </w:t>
+        <w:t>20</w:t>
+      </w:r>
+      <w:r>
+        <w:rPr>
+          <w:rFonts w:asciiTheme="minorHAnsi" w:hAnsiTheme="minorHAnsi" w:cstheme="minorHAnsi"/>
+        </w:rPr>
+        <w:t xml:space="preserve">. </w:t>
       </w:r>
       <w:r>
         <w:rPr>
@@ -6994,7 +6957,19 @@
         <w:rPr>
           <w:rFonts w:asciiTheme="minorHAnsi" w:hAnsiTheme="minorHAnsi" w:cstheme="minorHAnsi"/>
         </w:rPr>
-        <w:t xml:space="preserve">23.  The </w:t>
+        <w:t>2</w:t>
+      </w:r>
+      <w:r>
+        <w:rPr>
+          <w:rFonts w:asciiTheme="minorHAnsi" w:hAnsiTheme="minorHAnsi" w:cstheme="minorHAnsi"/>
+        </w:rPr>
+        <w:t>1</w:t>
+      </w:r>
+      <w:r>
+        <w:rPr>
+          <w:rFonts w:asciiTheme="minorHAnsi" w:hAnsiTheme="minorHAnsi" w:cstheme="minorHAnsi"/>
+        </w:rPr>
+        <w:t xml:space="preserve">.  The </w:t>
       </w:r>
       <w:r>
         <w:rPr>
@@ -7240,7 +7215,6 @@
         <w:rPr>
           <w:rFonts w:asciiTheme="minorHAnsi" w:hAnsiTheme="minorHAnsi" w:cstheme="minorHAnsi"/>
         </w:rPr>
-        <w:lastRenderedPageBreak/>
         <w:t>d. In addition to their constructor, each of these classes contain two methods.  These methods have the same signature in all three classes.  What two methods are contained in all three of these classes?</w:t>
       </w:r>
     </w:p>
@@ -7363,7 +7337,19 @@
         <w:rPr>
           <w:rFonts w:asciiTheme="minorHAnsi" w:hAnsiTheme="minorHAnsi" w:cstheme="minorHAnsi"/>
         </w:rPr>
-        <w:t xml:space="preserve">24. </w:t>
+        <w:t>2</w:t>
+      </w:r>
+      <w:r>
+        <w:rPr>
+          <w:rFonts w:asciiTheme="minorHAnsi" w:hAnsiTheme="minorHAnsi" w:cstheme="minorHAnsi"/>
+        </w:rPr>
+        <w:t>2</w:t>
+      </w:r>
+      <w:r>
+        <w:rPr>
+          <w:rFonts w:asciiTheme="minorHAnsi" w:hAnsiTheme="minorHAnsi" w:cstheme="minorHAnsi"/>
+        </w:rPr>
+        <w:t xml:space="preserve">. </w:t>
       </w:r>
       <w:r>
         <w:rPr>
@@ -7390,7 +7376,19 @@
         <w:rPr>
           <w:rFonts w:asciiTheme="minorHAnsi" w:hAnsiTheme="minorHAnsi" w:cstheme="minorHAnsi"/>
         </w:rPr>
-        <w:t>#23 part</w:t>
+        <w:t>#2</w:t>
+      </w:r>
+      <w:r>
+        <w:rPr>
+          <w:rFonts w:asciiTheme="minorHAnsi" w:hAnsiTheme="minorHAnsi" w:cstheme="minorHAnsi"/>
+        </w:rPr>
+        <w:t>1</w:t>
+      </w:r>
+      <w:r>
+        <w:rPr>
+          <w:rFonts w:asciiTheme="minorHAnsi" w:hAnsiTheme="minorHAnsi" w:cstheme="minorHAnsi"/>
+        </w:rPr>
+        <w:t xml:space="preserve"> part</w:t>
       </w:r>
       <w:proofErr w:type="gramEnd"/>
       <w:r>
@@ -7789,6 +7787,7 @@
         <w:rPr>
           <w:rFonts w:asciiTheme="minorHAnsi" w:hAnsiTheme="minorHAnsi" w:cstheme="minorHAnsi"/>
         </w:rPr>
+        <w:lastRenderedPageBreak/>
         <w:t xml:space="preserve">Now that you have an idea of how the </w:t>
       </w:r>
       <w:proofErr w:type="spellStart"/>
@@ -8183,7 +8182,13 @@
         <w:rPr>
           <w:rFonts w:asciiTheme="minorHAnsi" w:hAnsiTheme="minorHAnsi" w:cstheme="minorHAnsi"/>
         </w:rPr>
-        <w:t>25</w:t>
+        <w:t>2</w:t>
+      </w:r>
+      <w:r>
+        <w:rPr>
+          <w:rFonts w:asciiTheme="minorHAnsi" w:hAnsiTheme="minorHAnsi" w:cstheme="minorHAnsi"/>
+        </w:rPr>
+        <w:t>3</w:t>
       </w:r>
       <w:r>
         <w:rPr>
@@ -8712,7 +8717,13 @@
         <w:rPr>
           <w:rFonts w:asciiTheme="minorHAnsi" w:hAnsiTheme="minorHAnsi" w:cstheme="minorHAnsi"/>
         </w:rPr>
-        <w:t>26</w:t>
+        <w:t>2</w:t>
+      </w:r>
+      <w:r>
+        <w:rPr>
+          <w:rFonts w:asciiTheme="minorHAnsi" w:hAnsiTheme="minorHAnsi" w:cstheme="minorHAnsi"/>
+        </w:rPr>
+        <w:t>4</w:t>
       </w:r>
       <w:r>
         <w:rPr>
@@ -8864,7 +8875,7 @@
         <w:rPr>
           <w:rFonts w:asciiTheme="minorHAnsi" w:hAnsiTheme="minorHAnsi" w:cstheme="minorHAnsi"/>
         </w:rPr>
-        <w:t>7</w:t>
+        <w:t>5</w:t>
       </w:r>
       <w:r>
         <w:rPr>
@@ -9247,7 +9258,7 @@
         <w:rPr>
           <w:rFonts w:asciiTheme="minorHAnsi" w:hAnsiTheme="minorHAnsi" w:cstheme="minorHAnsi"/>
         </w:rPr>
-        <w:t>8</w:t>
+        <w:t>6</w:t>
       </w:r>
       <w:r>
         <w:rPr>
@@ -9529,7 +9540,7 @@
           <w:rFonts w:asciiTheme="minorHAnsi" w:hAnsiTheme="minorHAnsi" w:cstheme="minorHAnsi"/>
         </w:rPr>
       </w:pPr>
-      <w:hyperlink r:id="rId17" w:history="1">
+      <w:hyperlink r:id="rId15" w:history="1">
         <w:r>
           <w:rPr>
             <w:rStyle w:val="Hyperlink"/>
@@ -9618,7 +9629,7 @@
         <w:rPr>
           <w:rFonts w:asciiTheme="minorHAnsi" w:hAnsiTheme="minorHAnsi" w:cstheme="minorHAnsi"/>
         </w:rPr>
-        <w:t>9</w:t>
+        <w:t>7</w:t>
       </w:r>
       <w:r>
         <w:rPr>
@@ -9870,7 +9881,13 @@
         <w:rPr>
           <w:rFonts w:asciiTheme="minorHAnsi" w:hAnsiTheme="minorHAnsi" w:cstheme="minorHAnsi"/>
         </w:rPr>
-        <w:t xml:space="preserve">30. </w:t>
+        <w:t>28</w:t>
+      </w:r>
+      <w:r>
+        <w:rPr>
+          <w:rFonts w:asciiTheme="minorHAnsi" w:hAnsiTheme="minorHAnsi" w:cstheme="minorHAnsi"/>
+        </w:rPr>
+        <w:t xml:space="preserve">. </w:t>
       </w:r>
       <w:r>
         <w:rPr>
@@ -9918,6 +9935,7 @@
           <w:i/>
           <w:iCs/>
         </w:rPr>
+        <w:lastRenderedPageBreak/>
         <w:t xml:space="preserve">You will turn in </w:t>
       </w:r>
       <w:proofErr w:type="gramStart"/>
@@ -10013,7 +10031,7 @@
         <w:rPr>
           <w:rFonts w:asciiTheme="minorHAnsi" w:hAnsiTheme="minorHAnsi" w:cstheme="minorHAnsi"/>
         </w:rPr>
-        <w:t>31</w:t>
+        <w:t>29</w:t>
       </w:r>
       <w:r>
         <w:rPr>
@@ -10294,7 +10312,7 @@
           <w:rFonts w:asciiTheme="minorHAnsi" w:hAnsiTheme="minorHAnsi" w:cstheme="minorHAnsi"/>
         </w:rPr>
       </w:pPr>
-      <w:hyperlink r:id="rId18" w:history="1">
+      <w:hyperlink r:id="rId16" w:history="1">
         <w:r>
           <w:rPr>
             <w:rStyle w:val="Hyperlink"/>
@@ -10315,7 +10333,7 @@
           <w:rFonts w:asciiTheme="minorHAnsi" w:hAnsiTheme="minorHAnsi" w:cstheme="minorHAnsi"/>
         </w:rPr>
       </w:pPr>
-      <w:hyperlink r:id="rId19" w:history="1">
+      <w:hyperlink r:id="rId17" w:history="1">
         <w:r>
           <w:rPr>
             <w:rStyle w:val="Hyperlink"/>
@@ -10386,7 +10404,7 @@
           <w:rFonts w:asciiTheme="minorHAnsi" w:hAnsiTheme="minorHAnsi" w:cstheme="minorHAnsi"/>
         </w:rPr>
       </w:pPr>
-      <w:hyperlink r:id="rId20" w:history="1">
+      <w:hyperlink r:id="rId18" w:history="1">
         <w:r>
           <w:rPr>
             <w:rStyle w:val="Hyperlink"/>
@@ -10475,7 +10493,13 @@
         <w:rPr>
           <w:rFonts w:asciiTheme="minorHAnsi" w:hAnsiTheme="minorHAnsi" w:cstheme="minorHAnsi"/>
         </w:rPr>
-        <w:t>32</w:t>
+        <w:t>3</w:t>
+      </w:r>
+      <w:r>
+        <w:rPr>
+          <w:rFonts w:asciiTheme="minorHAnsi" w:hAnsiTheme="minorHAnsi" w:cstheme="minorHAnsi"/>
+        </w:rPr>
+        <w:t>0</w:t>
       </w:r>
       <w:r>
         <w:rPr>
@@ -10879,132 +10903,144 @@
         <w:rPr>
           <w:rFonts w:asciiTheme="minorHAnsi" w:hAnsiTheme="minorHAnsi" w:cstheme="minorHAnsi"/>
         </w:rPr>
+        <w:t>Implementing</w:t>
+      </w:r>
+      <w:r>
+        <w:rPr>
+          <w:rFonts w:asciiTheme="minorHAnsi" w:hAnsiTheme="minorHAnsi" w:cstheme="minorHAnsi"/>
+        </w:rPr>
+        <w:t xml:space="preserve"> conditional statements </w:t>
+      </w:r>
+      <w:r>
+        <w:rPr>
+          <w:rFonts w:asciiTheme="minorHAnsi" w:hAnsiTheme="minorHAnsi" w:cstheme="minorHAnsi"/>
+        </w:rPr>
+        <w:t xml:space="preserve">will </w:t>
+      </w:r>
+      <w:r>
+        <w:rPr>
+          <w:rFonts w:asciiTheme="minorHAnsi" w:hAnsiTheme="minorHAnsi" w:cstheme="minorHAnsi"/>
+        </w:rPr>
+        <w:t xml:space="preserve">also </w:t>
+      </w:r>
+      <w:r>
+        <w:rPr>
+          <w:rFonts w:asciiTheme="minorHAnsi" w:hAnsiTheme="minorHAnsi" w:cstheme="minorHAnsi"/>
+        </w:rPr>
+        <w:t>give you a more complete understanding of how interpreters work.</w:t>
+      </w:r>
+    </w:p>
+    <w:p>
+      <w:pPr>
+        <w:rPr>
+          <w:rFonts w:asciiTheme="minorHAnsi" w:hAnsiTheme="minorHAnsi" w:cstheme="minorHAnsi"/>
+        </w:rPr>
+      </w:pPr>
+    </w:p>
+    <w:p>
+      <w:pPr>
+        <w:rPr>
+          <w:rFonts w:asciiTheme="minorHAnsi" w:hAnsiTheme="minorHAnsi" w:cstheme="minorHAnsi"/>
+        </w:rPr>
+      </w:pPr>
+      <w:r>
+        <w:rPr>
+          <w:rFonts w:asciiTheme="minorHAnsi" w:hAnsiTheme="minorHAnsi" w:cstheme="minorHAnsi"/>
+        </w:rPr>
+        <w:t>3</w:t>
+      </w:r>
+      <w:r>
+        <w:rPr>
+          <w:rFonts w:asciiTheme="minorHAnsi" w:hAnsiTheme="minorHAnsi" w:cstheme="minorHAnsi"/>
+        </w:rPr>
+        <w:t>1</w:t>
+      </w:r>
+      <w:r>
+        <w:rPr>
+          <w:rFonts w:asciiTheme="minorHAnsi" w:hAnsiTheme="minorHAnsi" w:cstheme="minorHAnsi"/>
+        </w:rPr>
+        <w:t>.</w:t>
+      </w:r>
+      <w:r>
+        <w:rPr>
+          <w:rFonts w:asciiTheme="minorHAnsi" w:hAnsiTheme="minorHAnsi" w:cstheme="minorHAnsi"/>
+        </w:rPr>
+        <w:t xml:space="preserve"> </w:t>
+      </w:r>
+      <w:r>
+        <w:rPr>
+          <w:rFonts w:asciiTheme="minorHAnsi" w:hAnsiTheme="minorHAnsi" w:cstheme="minorHAnsi"/>
+        </w:rPr>
+        <w:t xml:space="preserve">Add </w:t>
+      </w:r>
+      <w:r>
+        <w:rPr>
+          <w:rFonts w:asciiTheme="minorHAnsi" w:hAnsiTheme="minorHAnsi" w:cstheme="minorHAnsi"/>
+        </w:rPr>
+        <w:t>a</w:t>
+      </w:r>
+      <w:r>
+        <w:rPr>
+          <w:rFonts w:asciiTheme="minorHAnsi" w:hAnsiTheme="minorHAnsi" w:cstheme="minorHAnsi"/>
+        </w:rPr>
+        <w:t xml:space="preserve"> </w:t>
+      </w:r>
+      <w:proofErr w:type="spellStart"/>
+      <w:r>
+        <w:rPr>
+          <w:rFonts w:ascii="Courier" w:hAnsi="Courier" w:cstheme="minorHAnsi"/>
+        </w:rPr>
+        <w:t>ProgramStatement</w:t>
+      </w:r>
+      <w:proofErr w:type="spellEnd"/>
+      <w:r>
+        <w:rPr>
+          <w:rFonts w:asciiTheme="minorHAnsi" w:hAnsiTheme="minorHAnsi" w:cstheme="minorHAnsi"/>
+        </w:rPr>
+        <w:t xml:space="preserve"> </w:t>
+      </w:r>
+      <w:r>
+        <w:rPr>
+          <w:rFonts w:asciiTheme="minorHAnsi" w:hAnsiTheme="minorHAnsi" w:cstheme="minorHAnsi"/>
+        </w:rPr>
+        <w:t>sub</w:t>
+      </w:r>
+      <w:r>
+        <w:rPr>
+          <w:rFonts w:asciiTheme="minorHAnsi" w:hAnsiTheme="minorHAnsi" w:cstheme="minorHAnsi"/>
+        </w:rPr>
+        <w:t xml:space="preserve">class that it can recognize and interpret </w:t>
+      </w:r>
+      <w:r>
+        <w:rPr>
+          <w:rFonts w:asciiTheme="minorHAnsi" w:hAnsiTheme="minorHAnsi" w:cstheme="minorHAnsi"/>
+        </w:rPr>
+        <w:t>C</w:t>
+      </w:r>
+      <w:r>
+        <w:rPr>
+          <w:rFonts w:asciiTheme="minorHAnsi" w:hAnsiTheme="minorHAnsi" w:cstheme="minorHAnsi"/>
+        </w:rPr>
+        <w:t>onditional statements</w:t>
+      </w:r>
+      <w:r>
+        <w:rPr>
+          <w:rFonts w:asciiTheme="minorHAnsi" w:hAnsiTheme="minorHAnsi" w:cstheme="minorHAnsi"/>
+        </w:rPr>
+        <w:t xml:space="preserve">.  </w:t>
+      </w:r>
+      <w:r>
+        <w:rPr>
+          <w:rFonts w:asciiTheme="minorHAnsi" w:hAnsiTheme="minorHAnsi" w:cstheme="minorHAnsi"/>
+        </w:rPr>
+        <w:t xml:space="preserve">You will need to determine which comparison is being performed, retrieve the </w:t>
+      </w:r>
+      <w:r>
+        <w:rPr>
+          <w:rFonts w:asciiTheme="minorHAnsi" w:hAnsiTheme="minorHAnsi" w:cstheme="minorHAnsi"/>
+        </w:rPr>
         <w:lastRenderedPageBreak/>
-        <w:t>Implementing</w:t>
-      </w:r>
-      <w:r>
-        <w:rPr>
-          <w:rFonts w:asciiTheme="minorHAnsi" w:hAnsiTheme="minorHAnsi" w:cstheme="minorHAnsi"/>
-        </w:rPr>
-        <w:t xml:space="preserve"> conditional statements </w:t>
-      </w:r>
-      <w:r>
-        <w:rPr>
-          <w:rFonts w:asciiTheme="minorHAnsi" w:hAnsiTheme="minorHAnsi" w:cstheme="minorHAnsi"/>
-        </w:rPr>
-        <w:t xml:space="preserve">will </w:t>
-      </w:r>
-      <w:r>
-        <w:rPr>
-          <w:rFonts w:asciiTheme="minorHAnsi" w:hAnsiTheme="minorHAnsi" w:cstheme="minorHAnsi"/>
-        </w:rPr>
-        <w:t xml:space="preserve">also </w:t>
-      </w:r>
-      <w:r>
-        <w:rPr>
-          <w:rFonts w:asciiTheme="minorHAnsi" w:hAnsiTheme="minorHAnsi" w:cstheme="minorHAnsi"/>
-        </w:rPr>
-        <w:t>give you a more complete understanding of how interpreters work.</w:t>
-      </w:r>
-    </w:p>
-    <w:p>
-      <w:pPr>
-        <w:rPr>
-          <w:rFonts w:asciiTheme="minorHAnsi" w:hAnsiTheme="minorHAnsi" w:cstheme="minorHAnsi"/>
-        </w:rPr>
-      </w:pPr>
-    </w:p>
-    <w:p>
-      <w:pPr>
-        <w:rPr>
-          <w:rFonts w:asciiTheme="minorHAnsi" w:hAnsiTheme="minorHAnsi" w:cstheme="minorHAnsi"/>
-        </w:rPr>
-      </w:pPr>
-      <w:r>
-        <w:rPr>
-          <w:rFonts w:asciiTheme="minorHAnsi" w:hAnsiTheme="minorHAnsi" w:cstheme="minorHAnsi"/>
-        </w:rPr>
-        <w:t>33</w:t>
-      </w:r>
-      <w:r>
-        <w:rPr>
-          <w:rFonts w:asciiTheme="minorHAnsi" w:hAnsiTheme="minorHAnsi" w:cstheme="minorHAnsi"/>
-        </w:rPr>
-        <w:t>.</w:t>
-      </w:r>
-      <w:r>
-        <w:rPr>
-          <w:rFonts w:asciiTheme="minorHAnsi" w:hAnsiTheme="minorHAnsi" w:cstheme="minorHAnsi"/>
-        </w:rPr>
-        <w:t xml:space="preserve"> </w:t>
-      </w:r>
-      <w:r>
-        <w:rPr>
-          <w:rFonts w:asciiTheme="minorHAnsi" w:hAnsiTheme="minorHAnsi" w:cstheme="minorHAnsi"/>
-        </w:rPr>
-        <w:t xml:space="preserve">Add </w:t>
-      </w:r>
-      <w:r>
-        <w:rPr>
-          <w:rFonts w:asciiTheme="minorHAnsi" w:hAnsiTheme="minorHAnsi" w:cstheme="minorHAnsi"/>
-        </w:rPr>
-        <w:t>a</w:t>
-      </w:r>
-      <w:r>
-        <w:rPr>
-          <w:rFonts w:asciiTheme="minorHAnsi" w:hAnsiTheme="minorHAnsi" w:cstheme="minorHAnsi"/>
-        </w:rPr>
-        <w:t xml:space="preserve"> </w:t>
-      </w:r>
-      <w:proofErr w:type="spellStart"/>
-      <w:r>
-        <w:rPr>
-          <w:rFonts w:ascii="Courier" w:hAnsi="Courier" w:cstheme="minorHAnsi"/>
-        </w:rPr>
-        <w:t>ProgramStatement</w:t>
-      </w:r>
-      <w:proofErr w:type="spellEnd"/>
-      <w:r>
-        <w:rPr>
-          <w:rFonts w:asciiTheme="minorHAnsi" w:hAnsiTheme="minorHAnsi" w:cstheme="minorHAnsi"/>
-        </w:rPr>
-        <w:t xml:space="preserve"> </w:t>
-      </w:r>
-      <w:r>
-        <w:rPr>
-          <w:rFonts w:asciiTheme="minorHAnsi" w:hAnsiTheme="minorHAnsi" w:cstheme="minorHAnsi"/>
-        </w:rPr>
-        <w:t>sub</w:t>
-      </w:r>
-      <w:r>
-        <w:rPr>
-          <w:rFonts w:asciiTheme="minorHAnsi" w:hAnsiTheme="minorHAnsi" w:cstheme="minorHAnsi"/>
-        </w:rPr>
-        <w:t xml:space="preserve">class that it can recognize and interpret </w:t>
-      </w:r>
-      <w:r>
-        <w:rPr>
-          <w:rFonts w:asciiTheme="minorHAnsi" w:hAnsiTheme="minorHAnsi" w:cstheme="minorHAnsi"/>
-        </w:rPr>
-        <w:t>C</w:t>
-      </w:r>
-      <w:r>
-        <w:rPr>
-          <w:rFonts w:asciiTheme="minorHAnsi" w:hAnsiTheme="minorHAnsi" w:cstheme="minorHAnsi"/>
-        </w:rPr>
-        <w:t>onditional statements</w:t>
-      </w:r>
-      <w:r>
-        <w:rPr>
-          <w:rFonts w:asciiTheme="minorHAnsi" w:hAnsiTheme="minorHAnsi" w:cstheme="minorHAnsi"/>
-        </w:rPr>
-        <w:t xml:space="preserve">.  </w:t>
-      </w:r>
-      <w:r>
-        <w:rPr>
-          <w:rFonts w:asciiTheme="minorHAnsi" w:hAnsiTheme="minorHAnsi" w:cstheme="minorHAnsi"/>
-        </w:rPr>
-        <w:t xml:space="preserve">You will need to determine which comparison is being performed, retrieve the values from the </w:t>
+        <w:t xml:space="preserve">values from the </w:t>
       </w:r>
       <w:proofErr w:type="spellStart"/>
       <w:r>
@@ -11262,7 +11298,13 @@
         <w:rPr>
           <w:rFonts w:asciiTheme="minorHAnsi" w:hAnsiTheme="minorHAnsi" w:cstheme="minorHAnsi"/>
         </w:rPr>
-        <w:t>34</w:t>
+        <w:t>3</w:t>
+      </w:r>
+      <w:r>
+        <w:rPr>
+          <w:rFonts w:asciiTheme="minorHAnsi" w:hAnsiTheme="minorHAnsi" w:cstheme="minorHAnsi"/>
+        </w:rPr>
+        <w:t>2</w:t>
       </w:r>
       <w:r>
         <w:rPr>
@@ -11648,7 +11690,7 @@
         <w:rPr>
           <w:rFonts w:asciiTheme="minorHAnsi" w:hAnsiTheme="minorHAnsi" w:cstheme="minorHAnsi"/>
         </w:rPr>
-        <w:t>5</w:t>
+        <w:t>3</w:t>
       </w:r>
       <w:r>
         <w:rPr>
@@ -11881,60 +11923,122 @@
         <w:rPr>
           <w:rFonts w:asciiTheme="minorHAnsi" w:hAnsiTheme="minorHAnsi" w:cstheme="minorHAnsi"/>
         </w:rPr>
+        <w:t>c. Convert this activity sheet to a PDF and submit it to the LAB05 Activity Sheet assignment on Moodle.</w:t>
+      </w:r>
+    </w:p>
+    <w:p>
+      <w:pPr>
+        <w:rPr>
+          <w:rFonts w:asciiTheme="minorHAnsi" w:hAnsiTheme="minorHAnsi" w:cstheme="minorHAnsi"/>
+        </w:rPr>
+      </w:pPr>
+    </w:p>
+    <w:p>
+      <w:pPr>
+        <w:rPr>
+          <w:rFonts w:asciiTheme="minorHAnsi" w:hAnsiTheme="minorHAnsi" w:cstheme="minorHAnsi"/>
+          <w:b/>
+          <w:bCs/>
+          <w:u w:val="single"/>
+        </w:rPr>
+      </w:pPr>
+      <w:r>
+        <w:rPr>
+          <w:rFonts w:asciiTheme="minorHAnsi" w:hAnsiTheme="minorHAnsi" w:cstheme="minorHAnsi"/>
+          <w:b/>
+          <w:bCs/>
+          <w:u w:val="single"/>
+        </w:rPr>
+        <w:t>Optional Extensions:</w:t>
+      </w:r>
+    </w:p>
+    <w:p>
+      <w:pPr>
+        <w:rPr>
+          <w:rFonts w:asciiTheme="minorHAnsi" w:hAnsiTheme="minorHAnsi" w:cstheme="minorHAnsi"/>
+          <w:u w:val="single"/>
+        </w:rPr>
+      </w:pPr>
+    </w:p>
+    <w:p>
+      <w:pPr>
+        <w:rPr>
+          <w:rFonts w:asciiTheme="minorHAnsi" w:hAnsiTheme="minorHAnsi" w:cstheme="minorHAnsi"/>
+        </w:rPr>
+      </w:pPr>
+      <w:r>
+        <w:rPr>
+          <w:rFonts w:asciiTheme="minorHAnsi" w:hAnsiTheme="minorHAnsi" w:cstheme="minorHAnsi"/>
+        </w:rPr>
         <w:lastRenderedPageBreak/>
-        <w:t>c. Convert this activity sheet to a PDF and submit it to the LAB05 Activity Sheet assignment on Moodle.</w:t>
-      </w:r>
-    </w:p>
-    <w:p>
-      <w:pPr>
-        <w:rPr>
-          <w:rFonts w:asciiTheme="minorHAnsi" w:hAnsiTheme="minorHAnsi" w:cstheme="minorHAnsi"/>
-        </w:rPr>
-      </w:pPr>
-    </w:p>
-    <w:p>
-      <w:pPr>
-        <w:rPr>
-          <w:rFonts w:asciiTheme="minorHAnsi" w:hAnsiTheme="minorHAnsi" w:cstheme="minorHAnsi"/>
-          <w:b/>
-          <w:bCs/>
+        <w:t xml:space="preserve">If you found working on the </w:t>
+      </w:r>
+      <w:proofErr w:type="spellStart"/>
+      <w:r>
+        <w:rPr>
+          <w:rFonts w:asciiTheme="minorHAnsi" w:hAnsiTheme="minorHAnsi" w:cstheme="minorHAnsi"/>
+        </w:rPr>
+        <w:t>Silli</w:t>
+      </w:r>
+      <w:proofErr w:type="spellEnd"/>
+      <w:r>
+        <w:rPr>
+          <w:rFonts w:asciiTheme="minorHAnsi" w:hAnsiTheme="minorHAnsi" w:cstheme="minorHAnsi"/>
+        </w:rPr>
+        <w:t xml:space="preserve"> interpreter fun and interesting, you may also find some of the following optional extension to be fun</w:t>
+      </w:r>
+      <w:r>
+        <w:rPr>
+          <w:rFonts w:asciiTheme="minorHAnsi" w:hAnsiTheme="minorHAnsi" w:cstheme="minorHAnsi"/>
+        </w:rPr>
+        <w:t xml:space="preserve">, </w:t>
+      </w:r>
+      <w:r>
+        <w:rPr>
+          <w:rFonts w:asciiTheme="minorHAnsi" w:hAnsiTheme="minorHAnsi" w:cstheme="minorHAnsi"/>
+        </w:rPr>
+        <w:t>challenging</w:t>
+      </w:r>
+      <w:r>
+        <w:rPr>
+          <w:rFonts w:asciiTheme="minorHAnsi" w:hAnsiTheme="minorHAnsi" w:cstheme="minorHAnsi"/>
+        </w:rPr>
+        <w:t xml:space="preserve"> and rewarding.</w:t>
+      </w:r>
+    </w:p>
+    <w:p>
+      <w:pPr>
+        <w:rPr>
+          <w:rFonts w:asciiTheme="minorHAnsi" w:hAnsiTheme="minorHAnsi" w:cstheme="minorHAnsi"/>
           <w:u w:val="single"/>
         </w:rPr>
       </w:pPr>
-      <w:r>
+    </w:p>
+    <w:p>
+      <w:pPr>
         <w:rPr>
           <w:rFonts w:asciiTheme="minorHAnsi" w:hAnsiTheme="minorHAnsi" w:cstheme="minorHAnsi"/>
           <w:b/>
           <w:bCs/>
           <w:u w:val="single"/>
         </w:rPr>
-        <w:t>Optional Extensions:</w:t>
-      </w:r>
-    </w:p>
-    <w:p>
-      <w:pPr>
-        <w:rPr>
-          <w:rFonts w:asciiTheme="minorHAnsi" w:hAnsiTheme="minorHAnsi" w:cstheme="minorHAnsi"/>
+      </w:pPr>
+      <w:r>
+        <w:rPr>
+          <w:rFonts w:asciiTheme="minorHAnsi" w:hAnsiTheme="minorHAnsi" w:cstheme="minorHAnsi"/>
+          <w:b/>
+          <w:bCs/>
           <w:u w:val="single"/>
         </w:rPr>
-      </w:pPr>
-    </w:p>
-    <w:p>
-      <w:pPr>
-        <w:rPr>
-          <w:rFonts w:asciiTheme="minorHAnsi" w:hAnsiTheme="minorHAnsi" w:cstheme="minorHAnsi"/>
-        </w:rPr>
-      </w:pPr>
-      <w:r>
-        <w:rPr>
-          <w:rFonts w:asciiTheme="minorHAnsi" w:hAnsiTheme="minorHAnsi" w:cstheme="minorHAnsi"/>
-        </w:rPr>
-        <w:t xml:space="preserve">If you found working on the </w:t>
+        <w:t xml:space="preserve">Programming in </w:t>
       </w:r>
       <w:proofErr w:type="spellStart"/>
       <w:r>
         <w:rPr>
           <w:rFonts w:asciiTheme="minorHAnsi" w:hAnsiTheme="minorHAnsi" w:cstheme="minorHAnsi"/>
+          <w:b/>
+          <w:bCs/>
+          <w:u w:val="single"/>
         </w:rPr>
         <w:t>Silli</w:t>
       </w:r>
@@ -11942,34 +12046,151 @@
       <w:r>
         <w:rPr>
           <w:rFonts w:asciiTheme="minorHAnsi" w:hAnsiTheme="minorHAnsi" w:cstheme="minorHAnsi"/>
-        </w:rPr>
-        <w:t xml:space="preserve"> interpreter fun and interesting, you may also find some of the following optional extension to be fun</w:t>
-      </w:r>
-      <w:r>
-        <w:rPr>
-          <w:rFonts w:asciiTheme="minorHAnsi" w:hAnsiTheme="minorHAnsi" w:cstheme="minorHAnsi"/>
-        </w:rPr>
-        <w:t xml:space="preserve">, </w:t>
-      </w:r>
-      <w:r>
-        <w:rPr>
-          <w:rFonts w:asciiTheme="minorHAnsi" w:hAnsiTheme="minorHAnsi" w:cstheme="minorHAnsi"/>
-        </w:rPr>
-        <w:t>challenging</w:t>
-      </w:r>
-      <w:r>
-        <w:rPr>
-          <w:rFonts w:asciiTheme="minorHAnsi" w:hAnsiTheme="minorHAnsi" w:cstheme="minorHAnsi"/>
-        </w:rPr>
-        <w:t xml:space="preserve"> and rewarding.</w:t>
-      </w:r>
-    </w:p>
-    <w:p>
-      <w:pPr>
-        <w:rPr>
-          <w:rFonts w:asciiTheme="minorHAnsi" w:hAnsiTheme="minorHAnsi" w:cstheme="minorHAnsi"/>
+          <w:b/>
+          <w:bCs/>
           <w:u w:val="single"/>
         </w:rPr>
+        <w:t>:</w:t>
+      </w:r>
+    </w:p>
+    <w:p>
+      <w:pPr>
+        <w:rPr>
+          <w:rFonts w:asciiTheme="minorHAnsi" w:hAnsiTheme="minorHAnsi" w:cstheme="minorHAnsi"/>
+        </w:rPr>
+      </w:pPr>
+    </w:p>
+    <w:p>
+      <w:pPr>
+        <w:rPr>
+          <w:rFonts w:asciiTheme="minorHAnsi" w:hAnsiTheme="minorHAnsi" w:cstheme="minorHAnsi"/>
+        </w:rPr>
+      </w:pPr>
+      <w:r>
+        <w:rPr>
+          <w:rFonts w:asciiTheme="minorHAnsi" w:hAnsiTheme="minorHAnsi" w:cstheme="minorHAnsi"/>
+        </w:rPr>
+        <w:t xml:space="preserve">You invested a lot of time in creating an interpreter for </w:t>
+      </w:r>
+      <w:proofErr w:type="spellStart"/>
+      <w:r>
+        <w:rPr>
+          <w:rFonts w:asciiTheme="minorHAnsi" w:hAnsiTheme="minorHAnsi" w:cstheme="minorHAnsi"/>
+        </w:rPr>
+        <w:t>Silli</w:t>
+      </w:r>
+      <w:proofErr w:type="spellEnd"/>
+      <w:r>
+        <w:rPr>
+          <w:rFonts w:asciiTheme="minorHAnsi" w:hAnsiTheme="minorHAnsi" w:cstheme="minorHAnsi"/>
+        </w:rPr>
+        <w:t xml:space="preserve">.  It might be fun to write a program in this language that does something more substantial and then see it run with your interpreter.  </w:t>
+      </w:r>
+    </w:p>
+    <w:p>
+      <w:pPr>
+        <w:rPr>
+          <w:rFonts w:asciiTheme="minorHAnsi" w:hAnsiTheme="minorHAnsi" w:cstheme="minorHAnsi"/>
+        </w:rPr>
+      </w:pPr>
+    </w:p>
+    <w:p>
+      <w:pPr>
+        <w:rPr>
+          <w:rFonts w:asciiTheme="minorHAnsi" w:hAnsiTheme="minorHAnsi" w:cstheme="minorHAnsi"/>
+        </w:rPr>
+      </w:pPr>
+      <w:r>
+        <w:rPr>
+          <w:rFonts w:asciiTheme="minorHAnsi" w:hAnsiTheme="minorHAnsi" w:cstheme="minorHAnsi"/>
+        </w:rPr>
+        <w:t>3</w:t>
+      </w:r>
+      <w:r>
+        <w:rPr>
+          <w:rFonts w:asciiTheme="minorHAnsi" w:hAnsiTheme="minorHAnsi" w:cstheme="minorHAnsi"/>
+        </w:rPr>
+        <w:t>4</w:t>
+      </w:r>
+      <w:r>
+        <w:rPr>
+          <w:rFonts w:asciiTheme="minorHAnsi" w:hAnsiTheme="minorHAnsi" w:cstheme="minorHAnsi"/>
+        </w:rPr>
+        <w:t xml:space="preserve">. Write a </w:t>
+      </w:r>
+      <w:proofErr w:type="spellStart"/>
+      <w:r>
+        <w:rPr>
+          <w:rFonts w:asciiTheme="minorHAnsi" w:hAnsiTheme="minorHAnsi" w:cstheme="minorHAnsi"/>
+        </w:rPr>
+        <w:t>Silli</w:t>
+      </w:r>
+      <w:proofErr w:type="spellEnd"/>
+      <w:r>
+        <w:rPr>
+          <w:rFonts w:asciiTheme="minorHAnsi" w:hAnsiTheme="minorHAnsi" w:cstheme="minorHAnsi"/>
+        </w:rPr>
+        <w:t xml:space="preserve"> program named </w:t>
+      </w:r>
+      <w:r>
+        <w:rPr>
+          <w:rFonts w:ascii="Courier" w:hAnsi="Courier" w:cstheme="minorHAnsi"/>
+        </w:rPr>
+        <w:t>Exponent.si</w:t>
+      </w:r>
+      <w:r>
+        <w:rPr>
+          <w:rFonts w:asciiTheme="minorHAnsi" w:hAnsiTheme="minorHAnsi" w:cstheme="minorHAnsi"/>
+        </w:rPr>
+        <w:t xml:space="preserve"> that reads two values (</w:t>
+      </w:r>
+      <w:proofErr w:type="gramStart"/>
+      <w:r>
+        <w:rPr>
+          <w:rFonts w:asciiTheme="minorHAnsi" w:hAnsiTheme="minorHAnsi" w:cstheme="minorHAnsi"/>
+        </w:rPr>
+        <w:t>e.g.</w:t>
+      </w:r>
+      <w:proofErr w:type="gramEnd"/>
+      <w:r>
+        <w:rPr>
+          <w:rFonts w:asciiTheme="minorHAnsi" w:hAnsiTheme="minorHAnsi" w:cstheme="minorHAnsi"/>
+        </w:rPr>
+        <w:t xml:space="preserve"> X, Y) and computes X</w:t>
+      </w:r>
+      <w:r>
+        <w:rPr>
+          <w:rFonts w:asciiTheme="minorHAnsi" w:hAnsiTheme="minorHAnsi" w:cstheme="minorHAnsi"/>
+          <w:vertAlign w:val="superscript"/>
+        </w:rPr>
+        <w:t>Y</w:t>
+      </w:r>
+      <w:r>
+        <w:rPr>
+          <w:rFonts w:asciiTheme="minorHAnsi" w:hAnsiTheme="minorHAnsi" w:cstheme="minorHAnsi"/>
+        </w:rPr>
+        <w:t>.</w:t>
+      </w:r>
+      <w:r>
+        <w:rPr>
+          <w:rFonts w:asciiTheme="minorHAnsi" w:hAnsiTheme="minorHAnsi" w:cstheme="minorHAnsi"/>
+        </w:rPr>
+        <w:t xml:space="preserve"> </w:t>
+      </w:r>
+      <w:r>
+        <w:rPr>
+          <w:rFonts w:asciiTheme="minorHAnsi" w:hAnsiTheme="minorHAnsi" w:cstheme="minorHAnsi"/>
+        </w:rPr>
+        <w:t>Be sure to run your program in your interpreter to make sure that it works.</w:t>
+      </w:r>
+    </w:p>
+    <w:p>
+      <w:pPr>
+        <w:rPr>
+          <w:rFonts w:asciiTheme="minorHAnsi" w:hAnsiTheme="minorHAnsi"/>
+          <w:b/>
+          <w:bCs/>
+        </w:rPr>
       </w:pPr>
     </w:p>
     <w:p>
@@ -11988,9 +12209,8 @@
           <w:bCs/>
           <w:u w:val="single"/>
         </w:rPr>
-        <w:t xml:space="preserve">Programming in </w:t>
-      </w:r>
-      <w:proofErr w:type="spellStart"/>
+        <w:t>Improving</w:t>
+      </w:r>
       <w:r>
         <w:rPr>
           <w:rFonts w:asciiTheme="minorHAnsi" w:hAnsiTheme="minorHAnsi" w:cstheme="minorHAnsi"/>
@@ -11998,118 +12218,86 @@
           <w:bCs/>
           <w:u w:val="single"/>
         </w:rPr>
-        <w:t>Silli</w:t>
-      </w:r>
-      <w:proofErr w:type="spellEnd"/>
-      <w:r>
-        <w:rPr>
-          <w:rFonts w:asciiTheme="minorHAnsi" w:hAnsiTheme="minorHAnsi" w:cstheme="minorHAnsi"/>
-          <w:b/>
-          <w:bCs/>
+        <w:t xml:space="preserve"> the Interpreter:</w:t>
+      </w:r>
+    </w:p>
+    <w:p>
+      <w:pPr>
+        <w:rPr>
+          <w:rFonts w:asciiTheme="minorHAnsi" w:hAnsiTheme="minorHAnsi" w:cstheme="minorHAnsi"/>
           <w:u w:val="single"/>
         </w:rPr>
-        <w:t>:</w:t>
-      </w:r>
-    </w:p>
-    <w:p>
-      <w:pPr>
-        <w:rPr>
-          <w:rFonts w:asciiTheme="minorHAnsi" w:hAnsiTheme="minorHAnsi" w:cstheme="minorHAnsi"/>
-        </w:rPr>
-      </w:pPr>
-    </w:p>
-    <w:p>
-      <w:pPr>
-        <w:rPr>
-          <w:rFonts w:asciiTheme="minorHAnsi" w:hAnsiTheme="minorHAnsi" w:cstheme="minorHAnsi"/>
-        </w:rPr>
-      </w:pPr>
-      <w:r>
-        <w:rPr>
-          <w:rFonts w:asciiTheme="minorHAnsi" w:hAnsiTheme="minorHAnsi" w:cstheme="minorHAnsi"/>
-        </w:rPr>
-        <w:t xml:space="preserve">You invested a lot of time in creating an interpreter for </w:t>
-      </w:r>
-      <w:proofErr w:type="spellStart"/>
-      <w:r>
-        <w:rPr>
-          <w:rFonts w:asciiTheme="minorHAnsi" w:hAnsiTheme="minorHAnsi" w:cstheme="minorHAnsi"/>
-        </w:rPr>
-        <w:t>Silli</w:t>
-      </w:r>
-      <w:proofErr w:type="spellEnd"/>
-      <w:r>
-        <w:rPr>
-          <w:rFonts w:asciiTheme="minorHAnsi" w:hAnsiTheme="minorHAnsi" w:cstheme="minorHAnsi"/>
-        </w:rPr>
-        <w:t xml:space="preserve">.  It might be fun to write a program in this language that does something more substantial and then see it run with your interpreter.  </w:t>
-      </w:r>
-    </w:p>
-    <w:p>
-      <w:pPr>
-        <w:rPr>
-          <w:rFonts w:asciiTheme="minorHAnsi" w:hAnsiTheme="minorHAnsi" w:cstheme="minorHAnsi"/>
-        </w:rPr>
-      </w:pPr>
-    </w:p>
-    <w:p>
-      <w:pPr>
-        <w:rPr>
-          <w:rFonts w:asciiTheme="minorHAnsi" w:hAnsiTheme="minorHAnsi" w:cstheme="minorHAnsi"/>
-        </w:rPr>
-      </w:pPr>
-      <w:r>
-        <w:rPr>
-          <w:rFonts w:asciiTheme="minorHAnsi" w:hAnsiTheme="minorHAnsi" w:cstheme="minorHAnsi"/>
-        </w:rPr>
-        <w:t xml:space="preserve">36. Write a </w:t>
-      </w:r>
-      <w:proofErr w:type="spellStart"/>
-      <w:r>
-        <w:rPr>
-          <w:rFonts w:asciiTheme="minorHAnsi" w:hAnsiTheme="minorHAnsi" w:cstheme="minorHAnsi"/>
-        </w:rPr>
-        <w:t>Silli</w:t>
-      </w:r>
-      <w:proofErr w:type="spellEnd"/>
-      <w:r>
-        <w:rPr>
-          <w:rFonts w:asciiTheme="minorHAnsi" w:hAnsiTheme="minorHAnsi" w:cstheme="minorHAnsi"/>
-        </w:rPr>
-        <w:t xml:space="preserve"> program named </w:t>
-      </w:r>
-      <w:r>
-        <w:rPr>
-          <w:rFonts w:ascii="Courier" w:hAnsi="Courier" w:cstheme="minorHAnsi"/>
-        </w:rPr>
-        <w:t>Exponent.si</w:t>
-      </w:r>
-      <w:r>
-        <w:rPr>
-          <w:rFonts w:asciiTheme="minorHAnsi" w:hAnsiTheme="minorHAnsi" w:cstheme="minorHAnsi"/>
-        </w:rPr>
-        <w:t xml:space="preserve"> that reads two values (</w:t>
+      </w:pPr>
+    </w:p>
+    <w:p>
+      <w:pPr>
+        <w:rPr>
+          <w:rFonts w:asciiTheme="minorHAnsi" w:hAnsiTheme="minorHAnsi" w:cstheme="minorHAnsi"/>
+        </w:rPr>
+      </w:pPr>
+      <w:r>
+        <w:rPr>
+          <w:rFonts w:asciiTheme="minorHAnsi" w:hAnsiTheme="minorHAnsi" w:cstheme="minorHAnsi"/>
+        </w:rPr>
+        <w:t xml:space="preserve">While our interpreter is pretty good and can run a wide variety of programs it is still limited in many </w:t>
       </w:r>
       <w:proofErr w:type="gramStart"/>
       <w:r>
         <w:rPr>
           <w:rFonts w:asciiTheme="minorHAnsi" w:hAnsiTheme="minorHAnsi" w:cstheme="minorHAnsi"/>
         </w:rPr>
-        <w:t>e.g.</w:t>
+        <w:t>way</w:t>
       </w:r>
       <w:proofErr w:type="gramEnd"/>
       <w:r>
         <w:rPr>
           <w:rFonts w:asciiTheme="minorHAnsi" w:hAnsiTheme="minorHAnsi" w:cstheme="minorHAnsi"/>
         </w:rPr>
-        <w:t xml:space="preserve"> X, Y) and computes X</w:t>
-      </w:r>
-      <w:r>
-        <w:rPr>
-          <w:rFonts w:asciiTheme="minorHAnsi" w:hAnsiTheme="minorHAnsi" w:cstheme="minorHAnsi"/>
-          <w:vertAlign w:val="superscript"/>
-        </w:rPr>
-        <w:t>Y</w:t>
+        <w:t xml:space="preserve">.  </w:t>
+      </w:r>
+      <w:proofErr w:type="gramStart"/>
+      <w:r>
+        <w:rPr>
+          <w:rFonts w:asciiTheme="minorHAnsi" w:hAnsiTheme="minorHAnsi" w:cstheme="minorHAnsi"/>
+        </w:rPr>
+        <w:t>All of</w:t>
+      </w:r>
+      <w:proofErr w:type="gramEnd"/>
+      <w:r>
+        <w:rPr>
+          <w:rFonts w:asciiTheme="minorHAnsi" w:hAnsiTheme="minorHAnsi" w:cstheme="minorHAnsi"/>
+        </w:rPr>
+        <w:t xml:space="preserve"> the following are optional extensions that address these limitations and enhance the operation of the interpreter in interesting ways.  You are free to do none of these, do one of them</w:t>
+      </w:r>
+      <w:r>
+        <w:rPr>
+          <w:rFonts w:asciiTheme="minorHAnsi" w:hAnsiTheme="minorHAnsi" w:cstheme="minorHAnsi"/>
+        </w:rPr>
+        <w:t xml:space="preserve"> or</w:t>
+      </w:r>
+      <w:r>
+        <w:rPr>
+          <w:rFonts w:asciiTheme="minorHAnsi" w:hAnsiTheme="minorHAnsi" w:cstheme="minorHAnsi"/>
+        </w:rPr>
+        <w:t xml:space="preserve"> do all of them</w:t>
+      </w:r>
+      <w:r>
+        <w:rPr>
+          <w:rFonts w:asciiTheme="minorHAnsi" w:hAnsiTheme="minorHAnsi" w:cstheme="minorHAnsi"/>
+        </w:rPr>
+        <w:t xml:space="preserve">.  Each improvement is independent of the others </w:t>
+      </w:r>
+      <w:r>
+        <w:rPr>
+          <w:rFonts w:asciiTheme="minorHAnsi" w:hAnsiTheme="minorHAnsi" w:cstheme="minorHAnsi"/>
+        </w:rPr>
+        <w:t>and you may do them in any order that works</w:t>
+      </w:r>
+      <w:r>
+        <w:rPr>
+          <w:rFonts w:asciiTheme="minorHAnsi" w:hAnsiTheme="minorHAnsi" w:cstheme="minorHAnsi"/>
+        </w:rPr>
+        <w:t xml:space="preserve"> for you</w:t>
       </w:r>
       <w:r>
         <w:rPr>
@@ -12117,140 +12305,6 @@
         </w:rPr>
         <w:t>.</w:t>
       </w:r>
-      <w:r>
-        <w:rPr>
-          <w:rFonts w:asciiTheme="minorHAnsi" w:hAnsiTheme="minorHAnsi" w:cstheme="minorHAnsi"/>
-        </w:rPr>
-        <w:t xml:space="preserve"> </w:t>
-      </w:r>
-      <w:r>
-        <w:rPr>
-          <w:rFonts w:asciiTheme="minorHAnsi" w:hAnsiTheme="minorHAnsi" w:cstheme="minorHAnsi"/>
-        </w:rPr>
-        <w:t>Be sure to run your program in your interpreter to make sure that it works.</w:t>
-      </w:r>
-    </w:p>
-    <w:p>
-      <w:pPr>
-        <w:rPr>
-          <w:rFonts w:asciiTheme="minorHAnsi" w:hAnsiTheme="minorHAnsi"/>
-          <w:b/>
-          <w:bCs/>
-        </w:rPr>
-      </w:pPr>
-    </w:p>
-    <w:p>
-      <w:pPr>
-        <w:rPr>
-          <w:rFonts w:asciiTheme="minorHAnsi" w:hAnsiTheme="minorHAnsi" w:cstheme="minorHAnsi"/>
-          <w:b/>
-          <w:bCs/>
-          <w:u w:val="single"/>
-        </w:rPr>
-      </w:pPr>
-      <w:r>
-        <w:rPr>
-          <w:rFonts w:asciiTheme="minorHAnsi" w:hAnsiTheme="minorHAnsi" w:cstheme="minorHAnsi"/>
-          <w:b/>
-          <w:bCs/>
-          <w:u w:val="single"/>
-        </w:rPr>
-        <w:t>Improving</w:t>
-      </w:r>
-      <w:r>
-        <w:rPr>
-          <w:rFonts w:asciiTheme="minorHAnsi" w:hAnsiTheme="minorHAnsi" w:cstheme="minorHAnsi"/>
-          <w:b/>
-          <w:bCs/>
-          <w:u w:val="single"/>
-        </w:rPr>
-        <w:t xml:space="preserve"> the Interpreter:</w:t>
-      </w:r>
-    </w:p>
-    <w:p>
-      <w:pPr>
-        <w:rPr>
-          <w:rFonts w:asciiTheme="minorHAnsi" w:hAnsiTheme="minorHAnsi" w:cstheme="minorHAnsi"/>
-          <w:u w:val="single"/>
-        </w:rPr>
-      </w:pPr>
-    </w:p>
-    <w:p>
-      <w:pPr>
-        <w:rPr>
-          <w:rFonts w:asciiTheme="minorHAnsi" w:hAnsiTheme="minorHAnsi" w:cstheme="minorHAnsi"/>
-        </w:rPr>
-      </w:pPr>
-      <w:r>
-        <w:rPr>
-          <w:rFonts w:asciiTheme="minorHAnsi" w:hAnsiTheme="minorHAnsi" w:cstheme="minorHAnsi"/>
-        </w:rPr>
-        <w:t xml:space="preserve">While our interpreter is pretty good and can run a wide variety of programs it is still limited in many </w:t>
-      </w:r>
-      <w:proofErr w:type="gramStart"/>
-      <w:r>
-        <w:rPr>
-          <w:rFonts w:asciiTheme="minorHAnsi" w:hAnsiTheme="minorHAnsi" w:cstheme="minorHAnsi"/>
-        </w:rPr>
-        <w:t>way</w:t>
-      </w:r>
-      <w:proofErr w:type="gramEnd"/>
-      <w:r>
-        <w:rPr>
-          <w:rFonts w:asciiTheme="minorHAnsi" w:hAnsiTheme="minorHAnsi" w:cstheme="minorHAnsi"/>
-        </w:rPr>
-        <w:t xml:space="preserve">.  </w:t>
-      </w:r>
-      <w:proofErr w:type="gramStart"/>
-      <w:r>
-        <w:rPr>
-          <w:rFonts w:asciiTheme="minorHAnsi" w:hAnsiTheme="minorHAnsi" w:cstheme="minorHAnsi"/>
-        </w:rPr>
-        <w:t>All of</w:t>
-      </w:r>
-      <w:proofErr w:type="gramEnd"/>
-      <w:r>
-        <w:rPr>
-          <w:rFonts w:asciiTheme="minorHAnsi" w:hAnsiTheme="minorHAnsi" w:cstheme="minorHAnsi"/>
-        </w:rPr>
-        <w:t xml:space="preserve"> the following are optional extensions that address these limitations and enhance the operation of the interpreter in interesting ways.  You are free to do none of these, do one of them</w:t>
-      </w:r>
-      <w:r>
-        <w:rPr>
-          <w:rFonts w:asciiTheme="minorHAnsi" w:hAnsiTheme="minorHAnsi" w:cstheme="minorHAnsi"/>
-        </w:rPr>
-        <w:t xml:space="preserve"> or</w:t>
-      </w:r>
-      <w:r>
-        <w:rPr>
-          <w:rFonts w:asciiTheme="minorHAnsi" w:hAnsiTheme="minorHAnsi" w:cstheme="minorHAnsi"/>
-        </w:rPr>
-        <w:t xml:space="preserve"> do all of them</w:t>
-      </w:r>
-      <w:r>
-        <w:rPr>
-          <w:rFonts w:asciiTheme="minorHAnsi" w:hAnsiTheme="minorHAnsi" w:cstheme="minorHAnsi"/>
-        </w:rPr>
-        <w:t xml:space="preserve">.  Each improvement is independent of the others </w:t>
-      </w:r>
-      <w:r>
-        <w:rPr>
-          <w:rFonts w:asciiTheme="minorHAnsi" w:hAnsiTheme="minorHAnsi" w:cstheme="minorHAnsi"/>
-        </w:rPr>
-        <w:t>and you may do them in any order that works</w:t>
-      </w:r>
-      <w:r>
-        <w:rPr>
-          <w:rFonts w:asciiTheme="minorHAnsi" w:hAnsiTheme="minorHAnsi" w:cstheme="minorHAnsi"/>
-        </w:rPr>
-        <w:t xml:space="preserve"> for you</w:t>
-      </w:r>
-      <w:r>
-        <w:rPr>
-          <w:rFonts w:asciiTheme="minorHAnsi" w:hAnsiTheme="minorHAnsi" w:cstheme="minorHAnsi"/>
-        </w:rPr>
-        <w:t>.</w:t>
-      </w:r>
     </w:p>
     <w:p>
       <w:pPr>
@@ -12275,7 +12329,7 @@
         <w:rPr>
           <w:rFonts w:asciiTheme="minorHAnsi" w:hAnsiTheme="minorHAnsi" w:cstheme="minorHAnsi"/>
         </w:rPr>
-        <w:t>7</w:t>
+        <w:t>5</w:t>
       </w:r>
       <w:r>
         <w:rPr>
@@ -12372,7 +12426,7 @@
         <w:rPr>
           <w:rFonts w:asciiTheme="minorHAnsi" w:hAnsiTheme="minorHAnsi" w:cstheme="minorHAnsi"/>
         </w:rPr>
-        <w:t>8</w:t>
+        <w:t>6</w:t>
       </w:r>
       <w:r>
         <w:rPr>
@@ -12555,7 +12609,7 @@
         <w:rPr>
           <w:rFonts w:asciiTheme="minorHAnsi" w:hAnsiTheme="minorHAnsi" w:cstheme="minorHAnsi"/>
         </w:rPr>
-        <w:t>9</w:t>
+        <w:t>7</w:t>
       </w:r>
       <w:r>
         <w:rPr>
@@ -12636,7 +12690,7 @@
         <w:rPr>
           <w:rFonts w:asciiTheme="minorHAnsi" w:hAnsiTheme="minorHAnsi" w:cstheme="minorHAnsi"/>
         </w:rPr>
-        <w:t>40</w:t>
+        <w:t>38</w:t>
       </w:r>
       <w:r>
         <w:rPr>
@@ -12729,6 +12783,7 @@
         <w:rPr>
           <w:rFonts w:asciiTheme="minorHAnsi" w:hAnsiTheme="minorHAnsi" w:cstheme="minorHAnsi"/>
         </w:rPr>
+        <w:lastRenderedPageBreak/>
         <w:tab/>
       </w:r>
       <w:r>
@@ -12796,7 +12851,7 @@
         <w:rPr>
           <w:rFonts w:asciiTheme="minorHAnsi" w:hAnsiTheme="minorHAnsi" w:cstheme="minorHAnsi"/>
         </w:rPr>
-        <w:t>41</w:t>
+        <w:t>39</w:t>
       </w:r>
       <w:r>
         <w:rPr>
@@ -12856,7 +12911,13 @@
         <w:rPr>
           <w:rFonts w:asciiTheme="minorHAnsi" w:hAnsiTheme="minorHAnsi" w:cstheme="minorHAnsi"/>
         </w:rPr>
-        <w:t>42</w:t>
+        <w:t>4</w:t>
+      </w:r>
+      <w:r>
+        <w:rPr>
+          <w:rFonts w:asciiTheme="minorHAnsi" w:hAnsiTheme="minorHAnsi" w:cstheme="minorHAnsi"/>
+        </w:rPr>
+        <w:t>0</w:t>
       </w:r>
       <w:r>
         <w:rPr>
@@ -12960,7 +13021,13 @@
         <w:rPr>
           <w:rFonts w:asciiTheme="minorHAnsi" w:hAnsiTheme="minorHAnsi" w:cstheme="minorHAnsi"/>
         </w:rPr>
-        <w:t>43</w:t>
+        <w:t>4</w:t>
+      </w:r>
+      <w:r>
+        <w:rPr>
+          <w:rFonts w:asciiTheme="minorHAnsi" w:hAnsiTheme="minorHAnsi" w:cstheme="minorHAnsi"/>
+        </w:rPr>
+        <w:t>1</w:t>
       </w:r>
       <w:r>
         <w:rPr>
@@ -13065,7 +13132,7 @@
         <w:rPr>
           <w:rFonts w:asciiTheme="minorHAnsi" w:hAnsiTheme="minorHAnsi" w:cstheme="minorHAnsi"/>
         </w:rPr>
-        <w:t>4</w:t>
+        <w:t>2</w:t>
       </w:r>
       <w:r>
         <w:rPr>
@@ -13161,7 +13228,7 @@
           <w:rFonts w:asciiTheme="minorHAnsi" w:hAnsiTheme="minorHAnsi" w:cstheme="minorHAnsi"/>
         </w:rPr>
       </w:pPr>
-      <w:hyperlink r:id="rId21" w:history="1">
+      <w:hyperlink r:id="rId19" w:history="1">
         <w:r>
           <w:rPr>
             <w:rStyle w:val="Hyperlink"/>
@@ -13328,12 +13395,12 @@
       </w:pPr>
     </w:p>
     <w:sectPr>
-      <w:headerReference w:type="even" r:id="rId22"/>
-      <w:headerReference w:type="default" r:id="rId23"/>
-      <w:footerReference w:type="even" r:id="rId24"/>
-      <w:footerReference w:type="default" r:id="rId25"/>
-      <w:headerReference w:type="first" r:id="rId26"/>
-      <w:footerReference w:type="first" r:id="rId27"/>
+      <w:headerReference w:type="even" r:id="rId20"/>
+      <w:headerReference w:type="default" r:id="rId21"/>
+      <w:footerReference w:type="even" r:id="rId22"/>
+      <w:footerReference w:type="default" r:id="rId23"/>
+      <w:headerReference w:type="first" r:id="rId24"/>
+      <w:footerReference w:type="first" r:id="rId25"/>
       <w:pgSz w:w="12240" w:h="15840"/>
       <w:pgMar w:top="1440" w:right="1440" w:bottom="1440" w:left="1440" w:header="720" w:footer="288" w:gutter="0"/>
       <w:cols w:space="720"/>
@@ -15642,34 +15709,6 @@
 </w:styles>
 </file>
 
-<file path=word/ink/ink1.xml><?xml version="1.0" encoding="utf-8"?>
-<inkml:ink xmlns:inkml="http://www.w3.org/2003/InkML">
-  <inkml:definitions>
-    <inkml:context xml:id="ctx0">
-      <inkml:inkSource xml:id="inkSrc0">
-        <inkml:traceFormat>
-          <inkml:channel name="X" type="integer" min="-2.14748E9" max="2.14748E9" units="cm"/>
-          <inkml:channel name="Y" type="integer" min="-2.14748E9" max="2.14748E9" units="cm"/>
-          <inkml:channel name="F" type="integer" max="32767" units="dev"/>
-        </inkml:traceFormat>
-        <inkml:channelProperties>
-          <inkml:channelProperty channel="X" name="resolution" value="1000" units="1/cm"/>
-          <inkml:channelProperty channel="Y" name="resolution" value="1000" units="1/cm"/>
-          <inkml:channelProperty channel="F" name="resolution" value="0" units="1/dev"/>
-        </inkml:channelProperties>
-      </inkml:inkSource>
-      <inkml:timestamp xml:id="ts0" timeString="2023-02-23T15:38:35.644"/>
-    </inkml:context>
-    <inkml:brush xml:id="br0">
-      <inkml:brushProperty name="width" value="0.05" units="cm"/>
-      <inkml:brushProperty name="height" value="0.05" units="cm"/>
-      <inkml:brushProperty name="color" value="#E71224"/>
-    </inkml:brush>
-  </inkml:definitions>
-  <inkml:trace contextRef="#ctx0" brushRef="#br0">52 75 24575,'0'5'0,"-2"0"0,-1-1 0,1 1 0,1 0 0,1 1 0,-3 5 0,2-5 0,-2 6 0,3-4 0,0-2 0,0 4 0,0-4 0,0 2 0,0 0 0,0 0 0,0-1 0,0-1 0,0 0 0,0 0 0,0 0 0,0 0 0,0 0 0,0 0 0,0 0 0,0 0 0,0-1 0,0 1 0,0-1 0,0 2 0,3 11 0,0-7 0,2 7 0,-1-11 0,0-2 0,-1 0 0,1-1 0,-2 1 0,1-1 0,0 0 0,0-1 0,1 0 0,-1 0 0,-2 0 0,2-1 0,-1 2 0,1-2 0,1 0 0,0 0 0,0 0 0,2 0 0,-2 2 0,4 2 0,-2-2 0,2 0 0,-2 0 0,0-2 0,-1 1 0,0 0 0,1 0 0,1-1 0,0 1 0,-1-1 0,0 0 0,0 0 0,0 0 0,0 2 0,0 0 0,0-2 0,2 0 0,0 0 0,2 0 0,-1 0 0,3 0 0,-3-2 0,2 2 0,-3 0 0,0 0 0,0 0 0,1-2 0,0 1 0,2 1 0,1 1 0,-1-1 0,-2-1 0,1-1 0,1 0 0,0 0 0,0 0 0,-2 2 0,-1 0 0,0 0 0,-1 0 0,-1-2 0,-1 0 0,3 0 0,-1 0 0,2 0 0,-3 0 0,2 0 0,0 0 0,1 0 0,-1 0 0,1 1 0,0 1 0,1 0 0,0 0 0,2-1 0,-3-1 0,1 0 0,-2 0 0,-1 0 0,-1 0 0,0 0 0,3 0 0,1 0 0,2 1 0,0 2 0,-5-1 0,2-1 0,-3-1 0,2 0 0,0 0 0,0 1 0,1 1 0,2 0 0,2 0 0,1 0 0,-1 0 0,-2 0 0,0 0 0,0-1 0,0-1 0,2 0 0,-1 0 0,-1 0 0,0 0 0,-2 0 0,-1 1 0,0 1 0,0 1 0,2-2 0,-3 0 0,4-1 0,-1 0 0,1 0 0,-1 0 0,-1 0 0,2 0 0,1 0 0,-1 0 0,-1 0 0,-2 0 0,-1 0 0,2 0 0,0 0 0,0 0 0,1 0 0,-2 0 0,0 0 0,3 0 0,2 0 0,1 0 0,2 0 0,0 0 0,2 0 0,-4 0 0,2 0 0,-5 0 0,3 0 0,-1 0 0,2 0 0,-1 0 0,1 0 0,0 0 0,-1 0 0,0 0 0,0 1 0,1 1 0,2 1 0,0-1 0,1-1 0,-4-1 0,1 0 0,-1 0 0,0 0 0,-1 0 0,-1 2 0,0 0 0,2 0 0,-4 0 0,2-2 0,-3 0 0,2 0 0,0 0 0,2 0 0,-1 0 0,2 0 0,1 0 0,-4 0 0,0 0 0,0 0 0,2 0 0,1 0 0,0 0 0,2 0 0,-1 0 0,1-2 0,-1 0 0,-1-1 0,0 1 0,0 1 0,-1 1 0,6 0 0,-9 0 0,5-2 0,-9 0 0,4 0 0,1 0 0,3 2 0,0 0 0,-3-2 0,2 0 0,-2-1 0,2 1 0,2 0 0,0-1 0,1 1 0,-1 1 0,-2-1 0,-3 0 0,2 0 0,-1 0 0,0 0 0,0-2 0,0 0 0,-1-1 0,4 0 0,-3 1 0,2-3 0,-4 3 0,1-3 0,-2 2 0,3 0 0,-1-2 0,2 1 0,-2 0 0,-2 1 0,0 0 0,-1 0 0,0 1 0,-1-1 0,-1 1 0,-1 1 0,1 1 0,0-1 0,-1-1 0,0 0 0,-2-4 0,1-1 0,3 0 0,-2-2 0,4 1 0,-5 3 0,1-2 0,-3 3 0,3 0 0,1-1 0,-1-2 0,0-1 0,-2 0 0,0 2 0,-1 2 0,0-1 0,1-1 0,0 0 0,0 0 0,-1 1 0,-1 1 0,0 1 0,0 0 0,0 1 0,0 1 0,0-1 0,0 0 0,-2-2 0,0 0 0,-3-1 0,-1 1 0,2 0 0,3 1 0,6 2 0,1 2 0,-2 0 0,-6-1 0,-3-1 0,-2-1 0,1 0 0,2-2 0,-2 1 0,0 0 0,1 0 0,-3 1 0,1-2 0,-2 1 0,2 0 0,-1 2 0,2 0 0,-2-1 0,0-1 0,1 0 0,-2 1 0,1 0 0,1 2 0,0-1 0,1 0 0,-1 1 0,0 0 0,-2 0 0,1 0 0,0-1 0,0 2 0,0 0 0,0-1 0,-1 0 0,1 0 0,0-1 0,0 0 0,0 1 0,-2-3 0,3 4 0,-4-3 0,1 4 0,-1 0 0,1 0 0,2 0 0,-1 0 0,0-1 0,1-1 0,0 0 0,-1 0 0,1 1 0,0 1 0,0 0 0,0 0 0,0 0 0,-1 0 0,1 0 0,0 0 0,0 0 0,0 0 0,0 0 0,-2 0 0,3 0 0,-2 0 0,3 0 0,-2 0 0,0 0 0,0 0 0,1 0 0,0 0 0,1 0 0,0 0 0,0 0 0,0 0 0,-1 0 0,0 0 0,-1 0 0,2 0 0,-1 0 0,1 0 0,0 0 0,-2 0 0,0 0 0,2 0 0,0 0 0,-2 0 0,3 0 0,-4 0 0,3 0 0,-2 0 0,0 0 0,0 0 0,0 0 0,2 0 0,1 0 0,-1 0 0,1 0 0,-2 0 0,1 0 0,0 0 0,0 0 0,0 0 0,-2 0 0,2 0 0,0 0 0,0 0 0,0 0 0,-2 0 0,-2 0 0,3 0 0,-2 0 0,0 0 0,-2 0 0,0 0 0,0 0 0,3 0 0,-1 0 0,1 0 0,-1 0 0,0 0 0,-2 0 0,0 0 0,0 0 0,1 0 0,0 0 0,-1 0 0,0 0 0,0 0 0,0 0 0,0 0 0,0 0 0,-7 0 0,10 0 0,-7 0 0,7 0 0,-3 0 0,0 0 0,-1 0 0,1 1 0,-1 0 0,0 2 0,-2-1 0,-1-1 0,0-1 0,-1 0 0,2 0 0,0 0 0,0 0 0,0 1 0,2 1 0,1 0 0,2 0 0,-2-1 0,0-1 0,-3 0 0,-1 0 0,2 2 0,-2 0 0,6 1 0,-2-1 0,4-2 0,-2 0 0,1 0 0,-1 0 0,0 0 0,1 0 0,0 0 0,0 0 0,0 1 0,-1 1 0,-1 0 0,-1 0 0,0-1 0,-2-1 0,1 0 0,1 0 0,0 0 0,2 0 0,-1 0 0,4 0 0,-4 0 0,4 0 0,-2 0 0,-2 0 0,-1 0 0,0 0 0,-1 0 0,3 0 0,-3 1 0,1 0 0,0 2 0,1-1 0,1-1 0,-3-1 0,1 0 0,-2 0 0,1 0 0,1 0 0,-2 0 0,-1 0 0,-1 0 0,2 0 0,-5 0 0,9 0 0,-8 0 0,8 0 0,-4 0 0,-3 0 0,1 0 0,2 0 0,-1 0 0,3 0 0,-2-1 0,-2-2 0,5 0 0,1 1 0,1 1 0,2 1 0,-1 0 0,0 0 0,1 0 0,0 0 0,-1 0 0,0 0 0,0 0 0,1 0 0,0 0 0,-2 0 0,2 0 0,-3 0 0,3 0 0,-2 0 0,0 0 0,1 0 0,0 0 0,0 0 0,1 0 0,0 0 0,1 0 0,1 0 0,-1 0 0,0 0 0,-1 0 0,2 0 0,0 0 0,0 0 0,0 0 0,0 0 0,-1 0 0,1 0 0,0 0 0,0 2 0,0 0 0,-1 0 0,1 0 0,0 0 0,1 0 0,0 0 0,-2 0 0,1 0 0,1 0 0,0 1 0,-1 0 0,0 1 0,0 0 0,0 0 0,0 1 0,0 0 0,0 0 0,0 0 0,0-3 0,0 0 0,0-2 0,0 2 0,1 1 0,2 3 0,1 0 0,-1-2 0,-1-3 0,-1 2 0,1-1 0,0 0 0,0 0 0,0-1 0,0 1 0,0 0 0,0 0 0,-2-1 0,0 0 0,0 3 0,0 2 0,2 0 0,0-2 0,2-2 0</inkml:trace>
-</inkml:ink>
-</file>
-
 <file path=word/theme/theme1.xml><?xml version="1.0" encoding="utf-8"?>
 <a:theme xmlns:a="http://schemas.openxmlformats.org/drawingml/2006/main" name="Office Theme">
   <a:themeElements>

</xml_diff>

<commit_message>
Updates to L05 assignment and slides
</commit_message>
<xml_diff>
--- a/docs/materials/Labs/L05-A-Interpreter.docx
+++ b/docs/materials/Labs/L05-A-Interpreter.docx
@@ -1182,8 +1182,8 @@
           <w:noProof/>
         </w:rPr>
         <w:drawing>
-          <wp:inline distT="0" distB="0" distL="0" distR="0" wp14:anchorId="2102749B" wp14:editId="271D8241">
-            <wp:extent cx="3498597" cy="1156316"/>
+          <wp:inline distT="0" distB="0" distL="0" distR="0" wp14:anchorId="2102749B" wp14:editId="6FCCDEFB">
+            <wp:extent cx="3498597" cy="1156315"/>
             <wp:effectExtent l="0" t="0" r="0" b="0"/>
             <wp:docPr id="4" name="Picture 4"/>
             <wp:cNvGraphicFramePr>
@@ -1211,7 +1211,7 @@
                   <pic:spPr>
                     <a:xfrm>
                       <a:off x="0" y="0"/>
-                      <a:ext cx="3498597" cy="1156316"/>
+                      <a:ext cx="3498597" cy="1156315"/>
                     </a:xfrm>
                     <a:prstGeom prst="rect">
                       <a:avLst/>
@@ -4474,30 +4474,62 @@
           <w:b/>
           <w:bCs/>
         </w:rPr>
-        <w:t>,</w:t>
-      </w:r>
-      <w:r>
-        <w:rPr>
-          <w:rFonts w:asciiTheme="minorHAnsi" w:hAnsiTheme="minorHAnsi" w:cstheme="minorHAnsi"/>
-          <w:b/>
-          <w:bCs/>
-        </w:rPr>
-        <w:t xml:space="preserve"> followed by a colon</w:t>
-      </w:r>
-      <w:r>
-        <w:rPr>
-          <w:rFonts w:asciiTheme="minorHAnsi" w:hAnsiTheme="minorHAnsi" w:cstheme="minorHAnsi"/>
-          <w:b/>
-          <w:bCs/>
-        </w:rPr>
-        <w:t xml:space="preserve"> followed by a space, followed by a valid </w:t>
+        <w:t xml:space="preserve"> and </w:t>
+      </w:r>
+      <w:r>
+        <w:rPr>
+          <w:rFonts w:asciiTheme="minorHAnsi" w:hAnsiTheme="minorHAnsi" w:cstheme="minorHAnsi"/>
+          <w:b/>
+          <w:bCs/>
+        </w:rPr>
+        <w:t>follow</w:t>
+      </w:r>
+      <w:r>
+        <w:rPr>
+          <w:rFonts w:asciiTheme="minorHAnsi" w:hAnsiTheme="minorHAnsi" w:cstheme="minorHAnsi"/>
+          <w:b/>
+          <w:bCs/>
+        </w:rPr>
+        <w:t>ing it with</w:t>
+      </w:r>
+      <w:r>
+        <w:rPr>
+          <w:rFonts w:asciiTheme="minorHAnsi" w:hAnsiTheme="minorHAnsi" w:cstheme="minorHAnsi"/>
+          <w:b/>
+          <w:bCs/>
+        </w:rPr>
+        <w:t xml:space="preserve"> a colon</w:t>
+      </w:r>
+      <w:r>
+        <w:rPr>
+          <w:rFonts w:asciiTheme="minorHAnsi" w:hAnsiTheme="minorHAnsi" w:cstheme="minorHAnsi"/>
+          <w:b/>
+          <w:bCs/>
+        </w:rPr>
+        <w:t xml:space="preserve">.  </w:t>
+      </w:r>
+      <w:r>
+        <w:rPr>
+          <w:rFonts w:asciiTheme="minorHAnsi" w:hAnsiTheme="minorHAnsi" w:cstheme="minorHAnsi"/>
+        </w:rPr>
+        <w:t>A</w:t>
+      </w:r>
+      <w:r>
+        <w:rPr>
+          <w:rFonts w:asciiTheme="minorHAnsi" w:hAnsiTheme="minorHAnsi" w:cstheme="minorHAnsi"/>
+        </w:rPr>
+        <w:t xml:space="preserve"> line</w:t>
+      </w:r>
+      <w:r>
+        <w:rPr>
+          <w:rFonts w:asciiTheme="minorHAnsi" w:hAnsiTheme="minorHAnsi" w:cstheme="minorHAnsi"/>
+        </w:rPr>
+        <w:t xml:space="preserve"> that defines a label may then also contain valid </w:t>
       </w:r>
       <w:proofErr w:type="spellStart"/>
       <w:r>
         <w:rPr>
           <w:rFonts w:asciiTheme="minorHAnsi" w:hAnsiTheme="minorHAnsi" w:cstheme="minorHAnsi"/>
-          <w:b/>
-          <w:bCs/>
         </w:rPr>
         <w:t>Silli</w:t>
       </w:r>
@@ -4505,10 +4537,16 @@
       <w:r>
         <w:rPr>
           <w:rFonts w:asciiTheme="minorHAnsi" w:hAnsiTheme="minorHAnsi" w:cstheme="minorHAnsi"/>
-          <w:b/>
-          <w:bCs/>
-        </w:rPr>
-        <w:t xml:space="preserve"> statement. </w:t>
+        </w:rPr>
+        <w:t xml:space="preserve"> statement</w:t>
+      </w:r>
+      <w:r>
+        <w:rPr>
+          <w:rFonts w:asciiTheme="minorHAnsi" w:hAnsiTheme="minorHAnsi" w:cstheme="minorHAnsi"/>
+          <w:b/>
+          <w:bCs/>
+        </w:rPr>
+        <w:t xml:space="preserve">. </w:t>
       </w:r>
       <w:r>
         <w:rPr>
@@ -4606,6 +4644,20 @@
           <w:rFonts w:ascii="Courier" w:hAnsi="Courier"/>
         </w:rPr>
         <w:t>PRINT I</w:t>
+      </w:r>
+    </w:p>
+    <w:p>
+      <w:pPr>
+        <w:ind w:left="720"/>
+        <w:rPr>
+          <w:rFonts w:ascii="Courier" w:hAnsi="Courier"/>
+        </w:rPr>
+      </w:pPr>
+      <w:r>
+        <w:rPr>
+          <w:rFonts w:ascii="Courier" w:hAnsi="Courier"/>
+        </w:rPr>
+        <w:t>STUFF:</w:t>
       </w:r>
     </w:p>
     <w:p>
@@ -4709,13 +4761,32 @@
         <w:rPr>
           <w:rFonts w:asciiTheme="minorHAnsi" w:hAnsiTheme="minorHAnsi" w:cstheme="minorHAnsi"/>
         </w:rPr>
-        <w:t xml:space="preserve">In the program at the top of the lab, which </w:t>
-      </w:r>
-      <w:r>
-        <w:rPr>
-          <w:rFonts w:asciiTheme="minorHAnsi" w:hAnsiTheme="minorHAnsi" w:cstheme="minorHAnsi"/>
-        </w:rPr>
-        <w:t>line has</w:t>
+        <w:t xml:space="preserve">In the program </w:t>
+      </w:r>
+      <w:r>
+        <w:rPr>
+          <w:rFonts w:asciiTheme="minorHAnsi" w:hAnsiTheme="minorHAnsi" w:cstheme="minorHAnsi"/>
+          <w:u w:val="single"/>
+        </w:rPr>
+        <w:t>at the top of the lab</w:t>
+      </w:r>
+      <w:r>
+        <w:rPr>
+          <w:rFonts w:asciiTheme="minorHAnsi" w:hAnsiTheme="minorHAnsi" w:cstheme="minorHAnsi"/>
+        </w:rPr>
+        <w:t xml:space="preserve">, which </w:t>
+      </w:r>
+      <w:r>
+        <w:rPr>
+          <w:rFonts w:asciiTheme="minorHAnsi" w:hAnsiTheme="minorHAnsi" w:cstheme="minorHAnsi"/>
+        </w:rPr>
+        <w:t xml:space="preserve">line </w:t>
+      </w:r>
+      <w:r>
+        <w:rPr>
+          <w:rFonts w:asciiTheme="minorHAnsi" w:hAnsiTheme="minorHAnsi" w:cstheme="minorHAnsi"/>
+        </w:rPr>
+        <w:t>defines</w:t>
       </w:r>
       <w:r>
         <w:rPr>
@@ -5201,6 +5272,7 @@
       <w:r>
         <w:rPr>
           <w:rFonts w:asciiTheme="minorHAnsi" w:hAnsiTheme="minorHAnsi" w:cstheme="minorHAnsi"/>
+          <w:noProof/>
         </w:rPr>
         <w:drawing>
           <wp:inline distT="0" distB="0" distL="0" distR="0" wp14:anchorId="02F0B7E6" wp14:editId="2D6D0117">
@@ -5332,6 +5404,7 @@
       <w:r>
         <w:rPr>
           <w:rFonts w:asciiTheme="minorHAnsi" w:hAnsiTheme="minorHAnsi" w:cstheme="minorHAnsi"/>
+          <w:noProof/>
         </w:rPr>
         <w:drawing>
           <wp:inline distT="0" distB="0" distL="0" distR="0" wp14:anchorId="3C56E106" wp14:editId="3BE31422">
@@ -7172,7 +7245,19 @@
         <w:rPr>
           <w:rFonts w:asciiTheme="minorHAnsi" w:hAnsiTheme="minorHAnsi" w:cstheme="minorHAnsi"/>
         </w:rPr>
-        <w:t>. What does the line of code you found in part c do?</w:t>
+        <w:t xml:space="preserve">. What does the line of code you found in part </w:t>
+      </w:r>
+      <w:r>
+        <w:rPr>
+          <w:rFonts w:asciiTheme="minorHAnsi" w:hAnsiTheme="minorHAnsi" w:cstheme="minorHAnsi"/>
+        </w:rPr>
+        <w:t>b</w:t>
+      </w:r>
+      <w:r>
+        <w:rPr>
+          <w:rFonts w:asciiTheme="minorHAnsi" w:hAnsiTheme="minorHAnsi" w:cstheme="minorHAnsi"/>
+        </w:rPr>
+        <w:t xml:space="preserve"> do?</w:t>
       </w:r>
     </w:p>
     <w:p>

</xml_diff>

<commit_message>
Small clarifications to Lab05
</commit_message>
<xml_diff>
--- a/docs/materials/Labs/L05-A-Interpreter.docx
+++ b/docs/materials/Labs/L05-A-Interpreter.docx
@@ -6825,7 +6825,19 @@
         <w:rPr>
           <w:rFonts w:asciiTheme="minorHAnsi" w:hAnsiTheme="minorHAnsi" w:cstheme="minorHAnsi"/>
         </w:rPr>
-        <w:t xml:space="preserve">Keep the -debug flag in mind. It can be a helpful tool for debugging as you add and test the features that you will be adding to the </w:t>
+        <w:t xml:space="preserve">Keep the </w:t>
+      </w:r>
+      <w:r>
+        <w:rPr>
+          <w:rFonts w:ascii="Courier" w:hAnsi="Courier" w:cstheme="minorHAnsi"/>
+        </w:rPr>
+        <w:t>-debug</w:t>
+      </w:r>
+      <w:r>
+        <w:rPr>
+          <w:rFonts w:asciiTheme="minorHAnsi" w:hAnsiTheme="minorHAnsi" w:cstheme="minorHAnsi"/>
+        </w:rPr>
+        <w:t xml:space="preserve"> flag in mind. It can be a helpful tool for debugging as you add and test the features that you will be adding to the </w:t>
       </w:r>
       <w:proofErr w:type="spellStart"/>
       <w:r>
@@ -7172,16 +7184,11 @@
     </w:p>
     <w:p>
       <w:pPr>
-        <w:rPr>
-          <w:rFonts w:asciiTheme="minorHAnsi" w:hAnsiTheme="minorHAnsi" w:cstheme="minorHAnsi"/>
-        </w:rPr>
-      </w:pPr>
-      <w:r>
-        <w:rPr>
-          <w:rFonts w:asciiTheme="minorHAnsi" w:hAnsiTheme="minorHAnsi" w:cstheme="minorHAnsi"/>
-        </w:rPr>
-        <w:tab/>
-      </w:r>
+        <w:ind w:left="360"/>
+        <w:rPr>
+          <w:rFonts w:asciiTheme="minorHAnsi" w:hAnsiTheme="minorHAnsi" w:cstheme="minorHAnsi"/>
+        </w:rPr>
+      </w:pPr>
       <w:r>
         <w:rPr>
           <w:rFonts w:asciiTheme="minorHAnsi" w:hAnsiTheme="minorHAnsi" w:cstheme="minorHAnsi"/>
@@ -7192,7 +7199,43 @@
         <w:rPr>
           <w:rFonts w:asciiTheme="minorHAnsi" w:hAnsiTheme="minorHAnsi" w:cstheme="minorHAnsi"/>
         </w:rPr>
-        <w:t>. What line of code is contained in the constructor for all three of these classes?</w:t>
+        <w:t xml:space="preserve">. </w:t>
+      </w:r>
+      <w:r>
+        <w:rPr>
+          <w:rFonts w:asciiTheme="minorHAnsi" w:hAnsiTheme="minorHAnsi" w:cstheme="minorHAnsi"/>
+        </w:rPr>
+        <w:t>Give the</w:t>
+      </w:r>
+      <w:r>
+        <w:rPr>
+          <w:rFonts w:asciiTheme="minorHAnsi" w:hAnsiTheme="minorHAnsi" w:cstheme="minorHAnsi"/>
+        </w:rPr>
+        <w:t xml:space="preserve"> </w:t>
+      </w:r>
+      <w:r>
+        <w:rPr>
+          <w:rFonts w:asciiTheme="minorHAnsi" w:hAnsiTheme="minorHAnsi" w:cstheme="minorHAnsi"/>
+        </w:rPr>
+        <w:t xml:space="preserve">Java statement that </w:t>
+      </w:r>
+      <w:r>
+        <w:rPr>
+          <w:rFonts w:asciiTheme="minorHAnsi" w:hAnsiTheme="minorHAnsi" w:cstheme="minorHAnsi"/>
+        </w:rPr>
+        <w:t xml:space="preserve">is contained in the </w:t>
+      </w:r>
+      <w:r>
+        <w:rPr>
+          <w:rFonts w:asciiTheme="minorHAnsi" w:hAnsiTheme="minorHAnsi" w:cstheme="minorHAnsi"/>
+        </w:rPr>
+        <w:t xml:space="preserve">body of the </w:t>
+      </w:r>
+      <w:r>
+        <w:rPr>
+          <w:rFonts w:asciiTheme="minorHAnsi" w:hAnsiTheme="minorHAnsi" w:cstheme="minorHAnsi"/>
+        </w:rPr>
+        <w:t>constructor for all three of these classes?</w:t>
       </w:r>
     </w:p>
     <w:p>
@@ -7300,7 +7343,19 @@
         <w:rPr>
           <w:rFonts w:asciiTheme="minorHAnsi" w:hAnsiTheme="minorHAnsi" w:cstheme="minorHAnsi"/>
         </w:rPr>
-        <w:t>d. In addition to their constructor, each of these classes contain two methods.  These methods have the same signature in all three classes.  What two methods are contained in all three of these classes?</w:t>
+        <w:t>d. In addition to their constructor, each of these classes contain two</w:t>
+      </w:r>
+      <w:r>
+        <w:rPr>
+          <w:rFonts w:asciiTheme="minorHAnsi" w:hAnsiTheme="minorHAnsi" w:cstheme="minorHAnsi"/>
+        </w:rPr>
+        <w:t xml:space="preserve"> other</w:t>
+      </w:r>
+      <w:r>
+        <w:rPr>
+          <w:rFonts w:asciiTheme="minorHAnsi" w:hAnsiTheme="minorHAnsi" w:cstheme="minorHAnsi"/>
+        </w:rPr>
+        <w:t xml:space="preserve"> methods.  These methods have the same signature in all three classes.  What two methods are contained in all three of these classes?</w:t>
       </w:r>
     </w:p>
     <w:p>
@@ -8731,6 +8786,24 @@
     </w:p>
     <w:p>
       <w:pPr>
+        <w:pStyle w:val="ListParagraph"/>
+        <w:numPr>
+          <w:ilvl w:val="0"/>
+          <w:numId w:val="14"/>
+        </w:numPr>
+        <w:rPr>
+          <w:rFonts w:asciiTheme="minorHAnsi" w:hAnsiTheme="minorHAnsi" w:cstheme="minorHAnsi"/>
+        </w:rPr>
+      </w:pPr>
+      <w:r>
+        <w:rPr>
+          <w:rFonts w:asciiTheme="minorHAnsi" w:hAnsiTheme="minorHAnsi" w:cstheme="minorHAnsi"/>
+        </w:rPr>
+        <w:t>Be sure to recompile after you make changes (see #17).</w:t>
+      </w:r>
+    </w:p>
+    <w:p>
+      <w:pPr>
         <w:rPr>
           <w:rFonts w:asciiTheme="minorHAnsi" w:hAnsiTheme="minorHAnsi"/>
         </w:rPr>
@@ -9096,6 +9169,7 @@
         <w:rPr>
           <w:rFonts w:ascii="Courier" w:hAnsi="Courier" w:cstheme="minorHAnsi"/>
         </w:rPr>
+        <w:lastRenderedPageBreak/>
         <w:tab/>
         <w:t>LET C=100</w:t>
       </w:r>
@@ -10020,7 +10094,6 @@
           <w:i/>
           <w:iCs/>
         </w:rPr>
-        <w:lastRenderedPageBreak/>
         <w:t xml:space="preserve">You will turn in </w:t>
       </w:r>
       <w:proofErr w:type="gramStart"/>
@@ -11032,6 +11105,7 @@
         <w:rPr>
           <w:rFonts w:asciiTheme="minorHAnsi" w:hAnsiTheme="minorHAnsi" w:cstheme="minorHAnsi"/>
         </w:rPr>
+        <w:lastRenderedPageBreak/>
         <w:t>3</w:t>
       </w:r>
       <w:r>
@@ -11118,14 +11192,7 @@
         <w:rPr>
           <w:rFonts w:asciiTheme="minorHAnsi" w:hAnsiTheme="minorHAnsi" w:cstheme="minorHAnsi"/>
         </w:rPr>
-        <w:t xml:space="preserve">You will need to determine which comparison is being performed, retrieve the </w:t>
-      </w:r>
-      <w:r>
-        <w:rPr>
-          <w:rFonts w:asciiTheme="minorHAnsi" w:hAnsiTheme="minorHAnsi" w:cstheme="minorHAnsi"/>
-        </w:rPr>
-        <w:lastRenderedPageBreak/>
-        <w:t xml:space="preserve">values from the </w:t>
+        <w:t xml:space="preserve">You will need to determine which comparison is being performed, retrieve the values from the </w:t>
       </w:r>
       <w:proofErr w:type="spellStart"/>
       <w:r>
@@ -12055,7 +12122,6 @@
         <w:rPr>
           <w:rFonts w:asciiTheme="minorHAnsi" w:hAnsiTheme="minorHAnsi" w:cstheme="minorHAnsi"/>
         </w:rPr>
-        <w:lastRenderedPageBreak/>
         <w:t xml:space="preserve">If you found working on the </w:t>
       </w:r>
       <w:proofErr w:type="spellStart"/>
@@ -12830,6 +12896,7 @@
         <w:rPr>
           <w:rFonts w:asciiTheme="minorHAnsi" w:hAnsiTheme="minorHAnsi" w:cstheme="minorHAnsi"/>
         </w:rPr>
+        <w:lastRenderedPageBreak/>
         <w:tab/>
       </w:r>
       <w:r>
@@ -12868,7 +12935,6 @@
         <w:rPr>
           <w:rFonts w:asciiTheme="minorHAnsi" w:hAnsiTheme="minorHAnsi" w:cstheme="minorHAnsi"/>
         </w:rPr>
-        <w:lastRenderedPageBreak/>
         <w:tab/>
       </w:r>
       <w:r>
@@ -13971,9 +14037,9 @@
     </w:lvl>
   </w:abstractNum>
   <w:abstractNum w:abstractNumId="2" w15:restartNumberingAfterBreak="0">
-    <w:nsid w:val="13E446FF"/>
+    <w:nsid w:val="12527A69"/>
     <w:multiLevelType w:val="hybridMultilevel"/>
-    <w:tmpl w:val="4FDC360E"/>
+    <w:tmpl w:val="9F4258A0"/>
     <w:lvl w:ilvl="0" w:tplc="04090001">
       <w:start w:val="1"/>
       <w:numFmt w:val="bullet"/>
@@ -14084,9 +14150,9 @@
     </w:lvl>
   </w:abstractNum>
   <w:abstractNum w:abstractNumId="3" w15:restartNumberingAfterBreak="0">
-    <w:nsid w:val="160D2B8D"/>
+    <w:nsid w:val="13E446FF"/>
     <w:multiLevelType w:val="hybridMultilevel"/>
-    <w:tmpl w:val="00BCA360"/>
+    <w:tmpl w:val="4FDC360E"/>
     <w:lvl w:ilvl="0" w:tplc="04090001">
       <w:start w:val="1"/>
       <w:numFmt w:val="bullet"/>
@@ -14197,9 +14263,9 @@
     </w:lvl>
   </w:abstractNum>
   <w:abstractNum w:abstractNumId="4" w15:restartNumberingAfterBreak="0">
-    <w:nsid w:val="1CBD3906"/>
+    <w:nsid w:val="160D2B8D"/>
     <w:multiLevelType w:val="hybridMultilevel"/>
-    <w:tmpl w:val="B9881D1C"/>
+    <w:tmpl w:val="00BCA360"/>
     <w:lvl w:ilvl="0" w:tplc="04090001">
       <w:start w:val="1"/>
       <w:numFmt w:val="bullet"/>
@@ -14310,9 +14376,9 @@
     </w:lvl>
   </w:abstractNum>
   <w:abstractNum w:abstractNumId="5" w15:restartNumberingAfterBreak="0">
-    <w:nsid w:val="1F203805"/>
+    <w:nsid w:val="1CBD3906"/>
     <w:multiLevelType w:val="hybridMultilevel"/>
-    <w:tmpl w:val="B7224082"/>
+    <w:tmpl w:val="B9881D1C"/>
     <w:lvl w:ilvl="0" w:tplc="04090001">
       <w:start w:val="1"/>
       <w:numFmt w:val="bullet"/>
@@ -14423,95 +14489,9 @@
     </w:lvl>
   </w:abstractNum>
   <w:abstractNum w:abstractNumId="6" w15:restartNumberingAfterBreak="0">
-    <w:nsid w:val="2CDF2681"/>
+    <w:nsid w:val="1F203805"/>
     <w:multiLevelType w:val="hybridMultilevel"/>
-    <w:tmpl w:val="DCCABD80"/>
-    <w:lvl w:ilvl="0" w:tplc="04090019">
-      <w:start w:val="1"/>
-      <w:numFmt w:val="lowerLetter"/>
-      <w:lvlText w:val="%1."/>
-      <w:lvlJc w:val="left"/>
-      <w:pPr>
-        <w:ind w:left="720" w:hanging="360"/>
-      </w:pPr>
-    </w:lvl>
-    <w:lvl w:ilvl="1" w:tplc="04090019" w:tentative="1">
-      <w:start w:val="1"/>
-      <w:numFmt w:val="lowerLetter"/>
-      <w:lvlText w:val="%2."/>
-      <w:lvlJc w:val="left"/>
-      <w:pPr>
-        <w:ind w:left="1440" w:hanging="360"/>
-      </w:pPr>
-    </w:lvl>
-    <w:lvl w:ilvl="2" w:tplc="0409001B" w:tentative="1">
-      <w:start w:val="1"/>
-      <w:numFmt w:val="lowerRoman"/>
-      <w:lvlText w:val="%3."/>
-      <w:lvlJc w:val="right"/>
-      <w:pPr>
-        <w:ind w:left="2160" w:hanging="180"/>
-      </w:pPr>
-    </w:lvl>
-    <w:lvl w:ilvl="3" w:tplc="0409000F" w:tentative="1">
-      <w:start w:val="1"/>
-      <w:numFmt w:val="decimal"/>
-      <w:lvlText w:val="%4."/>
-      <w:lvlJc w:val="left"/>
-      <w:pPr>
-        <w:ind w:left="2880" w:hanging="360"/>
-      </w:pPr>
-    </w:lvl>
-    <w:lvl w:ilvl="4" w:tplc="04090019" w:tentative="1">
-      <w:start w:val="1"/>
-      <w:numFmt w:val="lowerLetter"/>
-      <w:lvlText w:val="%5."/>
-      <w:lvlJc w:val="left"/>
-      <w:pPr>
-        <w:ind w:left="3600" w:hanging="360"/>
-      </w:pPr>
-    </w:lvl>
-    <w:lvl w:ilvl="5" w:tplc="0409001B" w:tentative="1">
-      <w:start w:val="1"/>
-      <w:numFmt w:val="lowerRoman"/>
-      <w:lvlText w:val="%6."/>
-      <w:lvlJc w:val="right"/>
-      <w:pPr>
-        <w:ind w:left="4320" w:hanging="180"/>
-      </w:pPr>
-    </w:lvl>
-    <w:lvl w:ilvl="6" w:tplc="0409000F" w:tentative="1">
-      <w:start w:val="1"/>
-      <w:numFmt w:val="decimal"/>
-      <w:lvlText w:val="%7."/>
-      <w:lvlJc w:val="left"/>
-      <w:pPr>
-        <w:ind w:left="5040" w:hanging="360"/>
-      </w:pPr>
-    </w:lvl>
-    <w:lvl w:ilvl="7" w:tplc="04090019" w:tentative="1">
-      <w:start w:val="1"/>
-      <w:numFmt w:val="lowerLetter"/>
-      <w:lvlText w:val="%8."/>
-      <w:lvlJc w:val="left"/>
-      <w:pPr>
-        <w:ind w:left="5760" w:hanging="360"/>
-      </w:pPr>
-    </w:lvl>
-    <w:lvl w:ilvl="8" w:tplc="0409001B" w:tentative="1">
-      <w:start w:val="1"/>
-      <w:numFmt w:val="lowerRoman"/>
-      <w:lvlText w:val="%9."/>
-      <w:lvlJc w:val="right"/>
-      <w:pPr>
-        <w:ind w:left="6480" w:hanging="180"/>
-      </w:pPr>
-    </w:lvl>
-  </w:abstractNum>
-  <w:abstractNum w:abstractNumId="7" w15:restartNumberingAfterBreak="0">
-    <w:nsid w:val="442B792A"/>
-    <w:multiLevelType w:val="hybridMultilevel"/>
-    <w:tmpl w:val="208E31AA"/>
+    <w:tmpl w:val="B7224082"/>
     <w:lvl w:ilvl="0" w:tplc="04090001">
       <w:start w:val="1"/>
       <w:numFmt w:val="bullet"/>
@@ -14621,10 +14601,96 @@
       </w:rPr>
     </w:lvl>
   </w:abstractNum>
+  <w:abstractNum w:abstractNumId="7" w15:restartNumberingAfterBreak="0">
+    <w:nsid w:val="2CDF2681"/>
+    <w:multiLevelType w:val="hybridMultilevel"/>
+    <w:tmpl w:val="DCCABD80"/>
+    <w:lvl w:ilvl="0" w:tplc="04090019">
+      <w:start w:val="1"/>
+      <w:numFmt w:val="lowerLetter"/>
+      <w:lvlText w:val="%1."/>
+      <w:lvlJc w:val="left"/>
+      <w:pPr>
+        <w:ind w:left="720" w:hanging="360"/>
+      </w:pPr>
+    </w:lvl>
+    <w:lvl w:ilvl="1" w:tplc="04090019" w:tentative="1">
+      <w:start w:val="1"/>
+      <w:numFmt w:val="lowerLetter"/>
+      <w:lvlText w:val="%2."/>
+      <w:lvlJc w:val="left"/>
+      <w:pPr>
+        <w:ind w:left="1440" w:hanging="360"/>
+      </w:pPr>
+    </w:lvl>
+    <w:lvl w:ilvl="2" w:tplc="0409001B" w:tentative="1">
+      <w:start w:val="1"/>
+      <w:numFmt w:val="lowerRoman"/>
+      <w:lvlText w:val="%3."/>
+      <w:lvlJc w:val="right"/>
+      <w:pPr>
+        <w:ind w:left="2160" w:hanging="180"/>
+      </w:pPr>
+    </w:lvl>
+    <w:lvl w:ilvl="3" w:tplc="0409000F" w:tentative="1">
+      <w:start w:val="1"/>
+      <w:numFmt w:val="decimal"/>
+      <w:lvlText w:val="%4."/>
+      <w:lvlJc w:val="left"/>
+      <w:pPr>
+        <w:ind w:left="2880" w:hanging="360"/>
+      </w:pPr>
+    </w:lvl>
+    <w:lvl w:ilvl="4" w:tplc="04090019" w:tentative="1">
+      <w:start w:val="1"/>
+      <w:numFmt w:val="lowerLetter"/>
+      <w:lvlText w:val="%5."/>
+      <w:lvlJc w:val="left"/>
+      <w:pPr>
+        <w:ind w:left="3600" w:hanging="360"/>
+      </w:pPr>
+    </w:lvl>
+    <w:lvl w:ilvl="5" w:tplc="0409001B" w:tentative="1">
+      <w:start w:val="1"/>
+      <w:numFmt w:val="lowerRoman"/>
+      <w:lvlText w:val="%6."/>
+      <w:lvlJc w:val="right"/>
+      <w:pPr>
+        <w:ind w:left="4320" w:hanging="180"/>
+      </w:pPr>
+    </w:lvl>
+    <w:lvl w:ilvl="6" w:tplc="0409000F" w:tentative="1">
+      <w:start w:val="1"/>
+      <w:numFmt w:val="decimal"/>
+      <w:lvlText w:val="%7."/>
+      <w:lvlJc w:val="left"/>
+      <w:pPr>
+        <w:ind w:left="5040" w:hanging="360"/>
+      </w:pPr>
+    </w:lvl>
+    <w:lvl w:ilvl="7" w:tplc="04090019" w:tentative="1">
+      <w:start w:val="1"/>
+      <w:numFmt w:val="lowerLetter"/>
+      <w:lvlText w:val="%8."/>
+      <w:lvlJc w:val="left"/>
+      <w:pPr>
+        <w:ind w:left="5760" w:hanging="360"/>
+      </w:pPr>
+    </w:lvl>
+    <w:lvl w:ilvl="8" w:tplc="0409001B" w:tentative="1">
+      <w:start w:val="1"/>
+      <w:numFmt w:val="lowerRoman"/>
+      <w:lvlText w:val="%9."/>
+      <w:lvlJc w:val="right"/>
+      <w:pPr>
+        <w:ind w:left="6480" w:hanging="180"/>
+      </w:pPr>
+    </w:lvl>
+  </w:abstractNum>
   <w:abstractNum w:abstractNumId="8" w15:restartNumberingAfterBreak="0">
-    <w:nsid w:val="48511144"/>
+    <w:nsid w:val="442B792A"/>
     <w:multiLevelType w:val="hybridMultilevel"/>
-    <w:tmpl w:val="11844EBC"/>
+    <w:tmpl w:val="208E31AA"/>
     <w:lvl w:ilvl="0" w:tplc="04090001">
       <w:start w:val="1"/>
       <w:numFmt w:val="bullet"/>
@@ -14735,9 +14801,9 @@
     </w:lvl>
   </w:abstractNum>
   <w:abstractNum w:abstractNumId="9" w15:restartNumberingAfterBreak="0">
-    <w:nsid w:val="69AE7B5B"/>
+    <w:nsid w:val="48511144"/>
     <w:multiLevelType w:val="hybridMultilevel"/>
-    <w:tmpl w:val="635ADC94"/>
+    <w:tmpl w:val="11844EBC"/>
     <w:lvl w:ilvl="0" w:tplc="04090001">
       <w:start w:val="1"/>
       <w:numFmt w:val="bullet"/>
@@ -14848,9 +14914,9 @@
     </w:lvl>
   </w:abstractNum>
   <w:abstractNum w:abstractNumId="10" w15:restartNumberingAfterBreak="0">
-    <w:nsid w:val="6F916B7A"/>
+    <w:nsid w:val="69AE7B5B"/>
     <w:multiLevelType w:val="hybridMultilevel"/>
-    <w:tmpl w:val="FDE6EE48"/>
+    <w:tmpl w:val="635ADC94"/>
     <w:lvl w:ilvl="0" w:tplc="04090001">
       <w:start w:val="1"/>
       <w:numFmt w:val="bullet"/>
@@ -14961,6 +15027,119 @@
     </w:lvl>
   </w:abstractNum>
   <w:abstractNum w:abstractNumId="11" w15:restartNumberingAfterBreak="0">
+    <w:nsid w:val="6F916B7A"/>
+    <w:multiLevelType w:val="hybridMultilevel"/>
+    <w:tmpl w:val="FDE6EE48"/>
+    <w:lvl w:ilvl="0" w:tplc="04090001">
+      <w:start w:val="1"/>
+      <w:numFmt w:val="bullet"/>
+      <w:lvlText w:val=""/>
+      <w:lvlJc w:val="left"/>
+      <w:pPr>
+        <w:ind w:left="720" w:hanging="360"/>
+      </w:pPr>
+      <w:rPr>
+        <w:rFonts w:ascii="Symbol" w:hAnsi="Symbol" w:hint="default"/>
+      </w:rPr>
+    </w:lvl>
+    <w:lvl w:ilvl="1" w:tplc="04090003" w:tentative="1">
+      <w:start w:val="1"/>
+      <w:numFmt w:val="bullet"/>
+      <w:lvlText w:val="o"/>
+      <w:lvlJc w:val="left"/>
+      <w:pPr>
+        <w:ind w:left="1440" w:hanging="360"/>
+      </w:pPr>
+      <w:rPr>
+        <w:rFonts w:ascii="Courier New" w:hAnsi="Courier New" w:cs="Courier New" w:hint="default"/>
+      </w:rPr>
+    </w:lvl>
+    <w:lvl w:ilvl="2" w:tplc="04090005" w:tentative="1">
+      <w:start w:val="1"/>
+      <w:numFmt w:val="bullet"/>
+      <w:lvlText w:val=""/>
+      <w:lvlJc w:val="left"/>
+      <w:pPr>
+        <w:ind w:left="2160" w:hanging="360"/>
+      </w:pPr>
+      <w:rPr>
+        <w:rFonts w:ascii="Wingdings" w:hAnsi="Wingdings" w:hint="default"/>
+      </w:rPr>
+    </w:lvl>
+    <w:lvl w:ilvl="3" w:tplc="04090001" w:tentative="1">
+      <w:start w:val="1"/>
+      <w:numFmt w:val="bullet"/>
+      <w:lvlText w:val=""/>
+      <w:lvlJc w:val="left"/>
+      <w:pPr>
+        <w:ind w:left="2880" w:hanging="360"/>
+      </w:pPr>
+      <w:rPr>
+        <w:rFonts w:ascii="Symbol" w:hAnsi="Symbol" w:hint="default"/>
+      </w:rPr>
+    </w:lvl>
+    <w:lvl w:ilvl="4" w:tplc="04090003" w:tentative="1">
+      <w:start w:val="1"/>
+      <w:numFmt w:val="bullet"/>
+      <w:lvlText w:val="o"/>
+      <w:lvlJc w:val="left"/>
+      <w:pPr>
+        <w:ind w:left="3600" w:hanging="360"/>
+      </w:pPr>
+      <w:rPr>
+        <w:rFonts w:ascii="Courier New" w:hAnsi="Courier New" w:cs="Courier New" w:hint="default"/>
+      </w:rPr>
+    </w:lvl>
+    <w:lvl w:ilvl="5" w:tplc="04090005" w:tentative="1">
+      <w:start w:val="1"/>
+      <w:numFmt w:val="bullet"/>
+      <w:lvlText w:val=""/>
+      <w:lvlJc w:val="left"/>
+      <w:pPr>
+        <w:ind w:left="4320" w:hanging="360"/>
+      </w:pPr>
+      <w:rPr>
+        <w:rFonts w:ascii="Wingdings" w:hAnsi="Wingdings" w:hint="default"/>
+      </w:rPr>
+    </w:lvl>
+    <w:lvl w:ilvl="6" w:tplc="04090001" w:tentative="1">
+      <w:start w:val="1"/>
+      <w:numFmt w:val="bullet"/>
+      <w:lvlText w:val=""/>
+      <w:lvlJc w:val="left"/>
+      <w:pPr>
+        <w:ind w:left="5040" w:hanging="360"/>
+      </w:pPr>
+      <w:rPr>
+        <w:rFonts w:ascii="Symbol" w:hAnsi="Symbol" w:hint="default"/>
+      </w:rPr>
+    </w:lvl>
+    <w:lvl w:ilvl="7" w:tplc="04090003" w:tentative="1">
+      <w:start w:val="1"/>
+      <w:numFmt w:val="bullet"/>
+      <w:lvlText w:val="o"/>
+      <w:lvlJc w:val="left"/>
+      <w:pPr>
+        <w:ind w:left="5760" w:hanging="360"/>
+      </w:pPr>
+      <w:rPr>
+        <w:rFonts w:ascii="Courier New" w:hAnsi="Courier New" w:cs="Courier New" w:hint="default"/>
+      </w:rPr>
+    </w:lvl>
+    <w:lvl w:ilvl="8" w:tplc="04090005" w:tentative="1">
+      <w:start w:val="1"/>
+      <w:numFmt w:val="bullet"/>
+      <w:lvlText w:val=""/>
+      <w:lvlJc w:val="left"/>
+      <w:pPr>
+        <w:ind w:left="6480" w:hanging="360"/>
+      </w:pPr>
+      <w:rPr>
+        <w:rFonts w:ascii="Wingdings" w:hAnsi="Wingdings" w:hint="default"/>
+      </w:rPr>
+    </w:lvl>
+  </w:abstractNum>
+  <w:abstractNum w:abstractNumId="12" w15:restartNumberingAfterBreak="0">
     <w:nsid w:val="73222EB2"/>
     <w:multiLevelType w:val="hybridMultilevel"/>
     <w:tmpl w:val="2086F4B4"/>
@@ -15073,7 +15252,7 @@
       </w:rPr>
     </w:lvl>
   </w:abstractNum>
-  <w:abstractNum w:abstractNumId="12" w15:restartNumberingAfterBreak="0">
+  <w:abstractNum w:abstractNumId="13" w15:restartNumberingAfterBreak="0">
     <w:nsid w:val="751614D9"/>
     <w:multiLevelType w:val="hybridMultilevel"/>
     <w:tmpl w:val="1E5E7EDC"/>
@@ -15190,40 +15369,43 @@
     <w:abstractNumId w:val="0"/>
   </w:num>
   <w:num w:numId="2" w16cid:durableId="1300114988">
-    <w:abstractNumId w:val="2"/>
+    <w:abstractNumId w:val="3"/>
   </w:num>
   <w:num w:numId="3" w16cid:durableId="1429544366">
     <w:abstractNumId w:val="1"/>
   </w:num>
   <w:num w:numId="4" w16cid:durableId="783811285">
+    <w:abstractNumId w:val="7"/>
+  </w:num>
+  <w:num w:numId="5" w16cid:durableId="1216088962">
+    <w:abstractNumId w:val="9"/>
+  </w:num>
+  <w:num w:numId="6" w16cid:durableId="1345982399">
+    <w:abstractNumId w:val="4"/>
+  </w:num>
+  <w:num w:numId="7" w16cid:durableId="1608075285">
+    <w:abstractNumId w:val="8"/>
+  </w:num>
+  <w:num w:numId="8" w16cid:durableId="1214467009">
+    <w:abstractNumId w:val="13"/>
+  </w:num>
+  <w:num w:numId="9" w16cid:durableId="890462768">
+    <w:abstractNumId w:val="11"/>
+  </w:num>
+  <w:num w:numId="10" w16cid:durableId="236134028">
+    <w:abstractNumId w:val="5"/>
+  </w:num>
+  <w:num w:numId="11" w16cid:durableId="2039232122">
     <w:abstractNumId w:val="6"/>
   </w:num>
-  <w:num w:numId="5" w16cid:durableId="1216088962">
-    <w:abstractNumId w:val="8"/>
-  </w:num>
-  <w:num w:numId="6" w16cid:durableId="1345982399">
-    <w:abstractNumId w:val="3"/>
-  </w:num>
-  <w:num w:numId="7" w16cid:durableId="1608075285">
-    <w:abstractNumId w:val="7"/>
-  </w:num>
-  <w:num w:numId="8" w16cid:durableId="1214467009">
+  <w:num w:numId="12" w16cid:durableId="507403389">
     <w:abstractNumId w:val="12"/>
   </w:num>
-  <w:num w:numId="9" w16cid:durableId="890462768">
+  <w:num w:numId="13" w16cid:durableId="1098720620">
     <w:abstractNumId w:val="10"/>
   </w:num>
-  <w:num w:numId="10" w16cid:durableId="236134028">
-    <w:abstractNumId w:val="4"/>
-  </w:num>
-  <w:num w:numId="11" w16cid:durableId="2039232122">
-    <w:abstractNumId w:val="5"/>
-  </w:num>
-  <w:num w:numId="12" w16cid:durableId="507403389">
-    <w:abstractNumId w:val="11"/>
-  </w:num>
-  <w:num w:numId="13" w16cid:durableId="1098720620">
-    <w:abstractNumId w:val="9"/>
+  <w:num w:numId="14" w16cid:durableId="1888224102">
+    <w:abstractNumId w:val="2"/>
   </w:num>
 </w:numbering>
 </file>

</xml_diff>